<commit_message>
resume and website update
</commit_message>
<xml_diff>
--- a/images/Colin Woods Resume.docx
+++ b/images/Colin Woods Resume.docx
@@ -1,6 +1,6 @@
 
 <file path=word/document.xml><?xml version="1.0" encoding="utf-8"?>
-<w:document xmlns:wpc="http://schemas.microsoft.com/office/word/2010/wordprocessingCanvas" xmlns:cx="http://schemas.microsoft.com/office/drawing/2014/chartex" xmlns:cx1="http://schemas.microsoft.com/office/drawing/2015/9/8/chartex" xmlns:cx2="http://schemas.microsoft.com/office/drawing/2015/10/21/chartex" xmlns:cx3="http://schemas.microsoft.com/office/drawing/2016/5/9/chartex" xmlns:cx4="http://schemas.microsoft.com/office/drawing/2016/5/10/chartex" xmlns:cx5="http://schemas.microsoft.com/office/drawing/2016/5/11/chartex" xmlns:cx6="http://schemas.microsoft.com/office/drawing/2016/5/12/chartex" xmlns:cx7="http://schemas.microsoft.com/office/drawing/2016/5/13/chartex" xmlns:cx8="http://schemas.microsoft.com/office/drawing/2016/5/14/chartex" xmlns:mc="http://schemas.openxmlformats.org/markup-compatibility/2006" xmlns:aink="http://schemas.microsoft.com/office/drawing/2016/ink" xmlns:am3d="http://schemas.microsoft.com/office/drawing/2017/model3d" xmlns:o="urn:schemas-microsoft-com:office:office" xmlns:oel="http://schemas.microsoft.com/office/2019/extlst" xmlns:r="http://schemas.openxmlformats.org/officeDocument/2006/relationships" xmlns:m="http://schemas.openxmlformats.org/officeDocument/2006/math" xmlns:v="urn:schemas-microsoft-com:vml" xmlns:wp14="http://schemas.microsoft.com/office/word/2010/wordprocessingDrawing" xmlns:wp="http://schemas.openxmlformats.org/drawingml/2006/wordprocessingDrawing" xmlns:w10="urn:schemas-microsoft-com:office:word" xmlns:w="http://schemas.openxmlformats.org/wordprocessingml/2006/main" xmlns:w14="http://schemas.microsoft.com/office/word/2010/wordml" xmlns:w15="http://schemas.microsoft.com/office/word/2012/wordml" xmlns:w16cex="http://schemas.microsoft.com/office/word/2018/wordml/cex" xmlns:w16cid="http://schemas.microsoft.com/office/word/2016/wordml/cid" xmlns:w16="http://schemas.microsoft.com/office/word/2018/wordml" xmlns:w16du="http://schemas.microsoft.com/office/word/2023/wordml/word16du" xmlns:w16sdtdh="http://schemas.microsoft.com/office/word/2020/wordml/sdtdatahash" xmlns:w16se="http://schemas.microsoft.com/office/word/2015/wordml/symex" xmlns:wpg="http://schemas.microsoft.com/office/word/2010/wordprocessingGroup" xmlns:wpi="http://schemas.microsoft.com/office/word/2010/wordprocessingInk" xmlns:wne="http://schemas.microsoft.com/office/word/2006/wordml" xmlns:wps="http://schemas.microsoft.com/office/word/2010/wordprocessingShape" mc:Ignorable="w14 w15 w16se w16cid w16 w16cex w16sdtdh w16du wp14">
+<w:document xmlns:wpc="http://schemas.microsoft.com/office/word/2010/wordprocessingCanvas" xmlns:cx="http://schemas.microsoft.com/office/drawing/2014/chartex" xmlns:cx1="http://schemas.microsoft.com/office/drawing/2015/9/8/chartex" xmlns:cx2="http://schemas.microsoft.com/office/drawing/2015/10/21/chartex" xmlns:cx3="http://schemas.microsoft.com/office/drawing/2016/5/9/chartex" xmlns:cx4="http://schemas.microsoft.com/office/drawing/2016/5/10/chartex" xmlns:cx5="http://schemas.microsoft.com/office/drawing/2016/5/11/chartex" xmlns:cx6="http://schemas.microsoft.com/office/drawing/2016/5/12/chartex" xmlns:cx7="http://schemas.microsoft.com/office/drawing/2016/5/13/chartex" xmlns:cx8="http://schemas.microsoft.com/office/drawing/2016/5/14/chartex" xmlns:mc="http://schemas.openxmlformats.org/markup-compatibility/2006" xmlns:aink="http://schemas.microsoft.com/office/drawing/2016/ink" xmlns:am3d="http://schemas.microsoft.com/office/drawing/2017/model3d" xmlns:o="urn:schemas-microsoft-com:office:office" xmlns:oel="http://schemas.microsoft.com/office/2019/extlst" xmlns:r="http://schemas.openxmlformats.org/officeDocument/2006/relationships" xmlns:m="http://schemas.openxmlformats.org/officeDocument/2006/math" xmlns:v="urn:schemas-microsoft-com:vml" xmlns:wp14="http://schemas.microsoft.com/office/word/2010/wordprocessingDrawing" xmlns:wp="http://schemas.openxmlformats.org/drawingml/2006/wordprocessingDrawing" xmlns:w10="urn:schemas-microsoft-com:office:word" xmlns:w="http://schemas.openxmlformats.org/wordprocessingml/2006/main" xmlns:w14="http://schemas.microsoft.com/office/word/2010/wordml" xmlns:w15="http://schemas.microsoft.com/office/word/2012/wordml" xmlns:w16cex="http://schemas.microsoft.com/office/word/2018/wordml/cex" xmlns:w16cid="http://schemas.microsoft.com/office/word/2016/wordml/cid" xmlns:w16="http://schemas.microsoft.com/office/word/2018/wordml" xmlns:w16du="http://schemas.microsoft.com/office/word/2023/wordml/word16du" xmlns:w16sdtdh="http://schemas.microsoft.com/office/word/2020/wordml/sdtdatahash" xmlns:w16sdtfl="http://schemas.microsoft.com/office/word/2024/wordml/sdtformatlock" xmlns:w16se="http://schemas.microsoft.com/office/word/2015/wordml/symex" xmlns:wpg="http://schemas.microsoft.com/office/word/2010/wordprocessingGroup" xmlns:wpi="http://schemas.microsoft.com/office/word/2010/wordprocessingInk" xmlns:wne="http://schemas.microsoft.com/office/word/2006/wordml" xmlns:wps="http://schemas.microsoft.com/office/word/2010/wordprocessingShape" mc:Ignorable="w14 w15 w16se w16cid w16 w16cex w16sdtdh w16sdtfl w16du wp14">
   <w:body>
     <w:p>
       <w:pPr>
@@ -54,7 +54,7 @@
           <w:sz w:val="18"/>
           <w:szCs w:val="20"/>
         </w:rPr>
-        <w:t>Golden</w:t>
+        <w:t>Colorado Springs</w:t>
       </w:r>
       <w:r>
         <w:rPr>
@@ -70,7 +70,23 @@
           <w:sz w:val="18"/>
           <w:szCs w:val="20"/>
         </w:rPr>
-        <w:t xml:space="preserve">  80401</w:t>
+        <w:t xml:space="preserve">  8</w:t>
+      </w:r>
+      <w:r>
+        <w:rPr>
+          <w:rFonts w:ascii="Book Antiqua" w:eastAsia="MS Mincho" w:hAnsi="Book Antiqua"/>
+          <w:sz w:val="18"/>
+          <w:szCs w:val="20"/>
+        </w:rPr>
+        <w:t>0910</w:t>
+      </w:r>
+      <w:r>
+        <w:rPr>
+          <w:rFonts w:ascii="Book Antiqua" w:eastAsia="MS Mincho" w:hAnsi="Book Antiqua"/>
+          <w:sz w:val="18"/>
+          <w:szCs w:val="20"/>
+        </w:rPr>
+        <w:t>1</w:t>
       </w:r>
       <w:r>
         <w:rPr>
@@ -275,7 +291,7 @@
           <w:sz w:val="20"/>
           <w:szCs w:val="20"/>
         </w:rPr>
-        <w:t>Business Solutions | Organizational Data Science Leadership | Service Excellence</w:t>
+        <w:t>Business Solutions | Organizational Leadership | Service Excellence</w:t>
       </w:r>
     </w:p>
     <w:p>
@@ -363,10 +379,10 @@
                 <w:ilvl w:val="0"/>
                 <w:numId w:val="6"/>
               </w:numPr>
-              <w:spacing w:after="0" w:line="240" w:lineRule="auto"/>
               <w:ind w:left="360"/>
               <w:rPr>
                 <w:rFonts w:ascii="Book Antiqua" w:hAnsi="Book Antiqua"/>
+                <w:bCs/>
                 <w:sz w:val="18"/>
               </w:rPr>
             </w:pPr>
@@ -375,7 +391,7 @@
                 <w:rFonts w:ascii="Book Antiqua" w:hAnsi="Book Antiqua"/>
                 <w:sz w:val="18"/>
               </w:rPr>
-              <w:t>Data Modeling &amp; Visualization</w:t>
+              <w:t>Feature Engineering &amp; Selection</w:t>
             </w:r>
           </w:p>
           <w:p>
@@ -407,7 +423,6 @@
                 <w:ilvl w:val="0"/>
                 <w:numId w:val="6"/>
               </w:numPr>
-              <w:spacing w:after="0" w:line="240" w:lineRule="auto"/>
               <w:ind w:left="360"/>
               <w:rPr>
                 <w:rFonts w:ascii="Book Antiqua" w:hAnsi="Book Antiqua"/>
@@ -419,7 +434,7 @@
                 <w:rFonts w:ascii="Book Antiqua" w:hAnsi="Book Antiqua"/>
                 <w:sz w:val="18"/>
               </w:rPr>
-              <w:t>Customer Service Excellence</w:t>
+              <w:t>Ensemble &amp; Meta Learning</w:t>
             </w:r>
           </w:p>
           <w:p>
@@ -441,7 +456,7 @@
                 <w:rFonts w:ascii="Book Antiqua" w:hAnsi="Book Antiqua"/>
                 <w:sz w:val="18"/>
               </w:rPr>
-              <w:t>IT Systems Administration</w:t>
+              <w:t>Deep Neural Networks</w:t>
             </w:r>
           </w:p>
         </w:tc>
@@ -468,7 +483,14 @@
                 <w:rFonts w:ascii="Book Antiqua" w:hAnsi="Book Antiqua"/>
                 <w:sz w:val="18"/>
               </w:rPr>
-              <w:t>Data Science Best Practices</w:t>
+              <w:t xml:space="preserve">Quality Assurance &amp; </w:t>
+            </w:r>
+            <w:r>
+              <w:rPr>
+                <w:rFonts w:ascii="Book Antiqua" w:hAnsi="Book Antiqua"/>
+                <w:sz w:val="18"/>
+              </w:rPr>
+              <w:t>Troubleshooting</w:t>
             </w:r>
           </w:p>
           <w:p>
@@ -534,7 +556,7 @@
                 <w:rFonts w:ascii="Book Antiqua" w:hAnsi="Book Antiqua"/>
                 <w:sz w:val="18"/>
               </w:rPr>
-              <w:t>Software &amp; Network Troubleshooting</w:t>
+              <w:t xml:space="preserve">Applied Artificial Intelligence </w:t>
             </w:r>
           </w:p>
         </w:tc>
@@ -605,7 +627,7 @@
                 <w:rFonts w:ascii="Book Antiqua" w:hAnsi="Book Antiqua"/>
                 <w:sz w:val="18"/>
               </w:rPr>
-              <w:t>Dashboards &amp; Reporting</w:t>
+              <w:t>Natural Language Processing</w:t>
             </w:r>
           </w:p>
           <w:p>
@@ -627,7 +649,7 @@
                 <w:rFonts w:ascii="Book Antiqua" w:hAnsi="Book Antiqua"/>
                 <w:sz w:val="18"/>
               </w:rPr>
-              <w:t>Business Engagement</w:t>
+              <w:t>Model Development &amp; Eval</w:t>
             </w:r>
           </w:p>
         </w:tc>
@@ -704,7 +726,21 @@
           <w:sz w:val="18"/>
           <w:szCs w:val="20"/>
         </w:rPr>
-        <w:t>Python, C++, C, JAVA, Golang, Object Oriented Programming, AWS, GCP, Git, Azure, SQL, SQL, Server</w:t>
+        <w:t xml:space="preserve">Python, C++, C, JAVA, Golang, Object Oriented Programming, </w:t>
+      </w:r>
+      <w:r>
+        <w:rPr>
+          <w:sz w:val="18"/>
+          <w:szCs w:val="20"/>
+        </w:rPr>
+        <w:t>Cloud ML Platforms (AWS, Azure, GCP)</w:t>
+      </w:r>
+      <w:r>
+        <w:rPr>
+          <w:sz w:val="18"/>
+          <w:szCs w:val="20"/>
+        </w:rPr>
+        <w:t>,</w:t>
       </w:r>
     </w:p>
     <w:p>
@@ -721,7 +757,37 @@
           <w:sz w:val="18"/>
           <w:szCs w:val="20"/>
         </w:rPr>
-        <w:t xml:space="preserve">BASH, </w:t>
+        <w:t xml:space="preserve"> </w:t>
+      </w:r>
+      <w:proofErr w:type="gramStart"/>
+      <w:r>
+        <w:rPr>
+          <w:sz w:val="18"/>
+          <w:szCs w:val="20"/>
+        </w:rPr>
+        <w:t>Git,  SQL</w:t>
+      </w:r>
+      <w:proofErr w:type="gramEnd"/>
+      <w:r>
+        <w:rPr>
+          <w:sz w:val="18"/>
+          <w:szCs w:val="20"/>
+        </w:rPr>
+        <w:t>, SQL, Server</w:t>
+      </w:r>
+      <w:r>
+        <w:rPr>
+          <w:sz w:val="18"/>
+          <w:szCs w:val="20"/>
+        </w:rPr>
+        <w:t xml:space="preserve">, </w:t>
+      </w:r>
+      <w:r>
+        <w:rPr>
+          <w:sz w:val="18"/>
+          <w:szCs w:val="20"/>
+        </w:rPr>
+        <w:t>BASH, Po</w:t>
       </w:r>
       <w:proofErr w:type="spellStart"/>
       <w:r>
@@ -729,7 +795,7 @@
           <w:sz w:val="18"/>
           <w:szCs w:val="20"/>
         </w:rPr>
-        <w:t>Powershell</w:t>
+        <w:t>wershell</w:t>
       </w:r>
       <w:proofErr w:type="spellEnd"/>
       <w:r>
@@ -769,7 +835,23 @@
           <w:sz w:val="18"/>
           <w:szCs w:val="20"/>
         </w:rPr>
-        <w:t xml:space="preserve">, TensorFlow, </w:t>
+        <w:t xml:space="preserve">, </w:t>
+      </w:r>
+      <w:proofErr w:type="spellStart"/>
+      <w:r>
+        <w:rPr>
+          <w:sz w:val="18"/>
+          <w:szCs w:val="20"/>
+        </w:rPr>
+        <w:t>HuggingFace</w:t>
+      </w:r>
+      <w:proofErr w:type="spellEnd"/>
+      <w:r>
+        <w:rPr>
+          <w:sz w:val="18"/>
+          <w:szCs w:val="20"/>
+        </w:rPr>
+        <w:t>,</w:t>
       </w:r>
     </w:p>
     <w:p>
@@ -781,6 +863,13 @@
           <w:szCs w:val="20"/>
         </w:rPr>
       </w:pPr>
+      <w:r>
+        <w:rPr>
+          <w:sz w:val="18"/>
+          <w:szCs w:val="20"/>
+        </w:rPr>
+        <w:t xml:space="preserve">TensorFlow, </w:t>
+      </w:r>
       <w:r>
         <w:rPr>
           <w:sz w:val="18"/>
@@ -1095,7 +1184,14 @@
           <w:szCs w:val="20"/>
         </w:rPr>
         <w:tab/>
-        <w:t>2024 - Present</w:t>
+      </w:r>
+      <w:r>
+        <w:rPr>
+          <w:rFonts w:ascii="Book Antiqua" w:hAnsi="Book Antiqua"/>
+          <w:sz w:val="18"/>
+          <w:szCs w:val="20"/>
+        </w:rPr>
+        <w:t>April 2024 – August 2024</w:t>
       </w:r>
     </w:p>
     <w:p>
@@ -2426,230 +2522,6 @@
     </w:p>
     <w:p>
       <w:pPr>
-        <w:pStyle w:val="BodyText"/>
-        <w:rPr>
-          <w:sz w:val="18"/>
-        </w:rPr>
-      </w:pPr>
-    </w:p>
-    <w:p>
-      <w:pPr>
-        <w:tabs>
-          <w:tab w:val="right" w:pos="10080"/>
-        </w:tabs>
-        <w:spacing w:after="0" w:line="240" w:lineRule="auto"/>
-        <w:rPr>
-          <w:rFonts w:ascii="Book Antiqua" w:hAnsi="Book Antiqua"/>
-          <w:sz w:val="18"/>
-          <w:szCs w:val="20"/>
-        </w:rPr>
-      </w:pPr>
-      <w:r>
-        <w:rPr>
-          <w:rFonts w:ascii="Book Antiqua" w:hAnsi="Book Antiqua"/>
-          <w:b/>
-          <w:sz w:val="18"/>
-          <w:szCs w:val="20"/>
-        </w:rPr>
-        <w:t>CLASSROOM SUPPORT TECHNICIAN</w:t>
-      </w:r>
-      <w:r>
-        <w:rPr>
-          <w:rFonts w:ascii="Book Antiqua" w:hAnsi="Book Antiqua"/>
-          <w:sz w:val="18"/>
-          <w:szCs w:val="20"/>
-        </w:rPr>
-        <w:tab/>
-        <w:t>20</w:t>
-      </w:r>
-      <w:r>
-        <w:rPr>
-          <w:rFonts w:ascii="Book Antiqua" w:hAnsi="Book Antiqua"/>
-          <w:sz w:val="18"/>
-          <w:szCs w:val="20"/>
-        </w:rPr>
-        <w:t>19</w:t>
-      </w:r>
-      <w:r>
-        <w:rPr>
-          <w:rFonts w:ascii="Book Antiqua" w:hAnsi="Book Antiqua"/>
-          <w:sz w:val="18"/>
-          <w:szCs w:val="20"/>
-        </w:rPr>
-        <w:t xml:space="preserve"> - 20</w:t>
-      </w:r>
-      <w:r>
-        <w:rPr>
-          <w:rFonts w:ascii="Book Antiqua" w:hAnsi="Book Antiqua"/>
-          <w:sz w:val="18"/>
-          <w:szCs w:val="20"/>
-        </w:rPr>
-        <w:t>20</w:t>
-      </w:r>
-    </w:p>
-    <w:p>
-      <w:pPr>
-        <w:spacing w:after="0" w:line="240" w:lineRule="auto"/>
-        <w:rPr>
-          <w:rFonts w:ascii="Book Antiqua" w:hAnsi="Book Antiqua"/>
-          <w:iCs/>
-          <w:color w:val="000000"/>
-          <w:sz w:val="18"/>
-          <w:szCs w:val="20"/>
-        </w:rPr>
-      </w:pPr>
-      <w:r>
-        <w:rPr>
-          <w:rFonts w:ascii="Book Antiqua" w:hAnsi="Book Antiqua" w:cs="Book Antiqua"/>
-          <w:b/>
-          <w:i/>
-          <w:iCs/>
-          <w:color w:val="000000"/>
-          <w:sz w:val="18"/>
-          <w:szCs w:val="20"/>
-        </w:rPr>
-        <w:t>University of Wyoming</w:t>
-      </w:r>
-      <w:r>
-        <w:rPr>
-          <w:rFonts w:ascii="Book Antiqua" w:hAnsi="Book Antiqua" w:cs="Book Antiqua"/>
-          <w:b/>
-          <w:i/>
-          <w:iCs/>
-          <w:color w:val="000000"/>
-          <w:sz w:val="18"/>
-          <w:szCs w:val="20"/>
-        </w:rPr>
-        <w:t xml:space="preserve">, </w:t>
-      </w:r>
-      <w:r>
-        <w:rPr>
-          <w:rFonts w:ascii="Book Antiqua" w:hAnsi="Book Antiqua" w:cs="Book Antiqua"/>
-          <w:i/>
-          <w:iCs/>
-          <w:color w:val="000000"/>
-          <w:sz w:val="18"/>
-          <w:szCs w:val="20"/>
-        </w:rPr>
-        <w:t>Laramie, WY</w:t>
-      </w:r>
-    </w:p>
-    <w:p>
-      <w:pPr>
-        <w:numPr>
-          <w:ilvl w:val="0"/>
-          <w:numId w:val="23"/>
-        </w:numPr>
-        <w:spacing w:after="0" w:line="240" w:lineRule="auto"/>
-        <w:rPr>
-          <w:rFonts w:ascii="Book Antiqua" w:hAnsi="Book Antiqua"/>
-          <w:sz w:val="18"/>
-          <w:szCs w:val="18"/>
-        </w:rPr>
-      </w:pPr>
-      <w:r>
-        <w:rPr>
-          <w:rFonts w:ascii="Book Antiqua" w:hAnsi="Book Antiqua"/>
-          <w:sz w:val="18"/>
-          <w:szCs w:val="18"/>
-        </w:rPr>
-        <w:t xml:space="preserve">Provided </w:t>
-      </w:r>
-      <w:r>
-        <w:rPr>
-          <w:rFonts w:ascii="Book Antiqua" w:hAnsi="Book Antiqua"/>
-          <w:sz w:val="18"/>
-          <w:szCs w:val="18"/>
-        </w:rPr>
-        <w:t xml:space="preserve">wide-ranging </w:t>
-      </w:r>
-      <w:r>
-        <w:rPr>
-          <w:rFonts w:ascii="Book Antiqua" w:hAnsi="Book Antiqua"/>
-          <w:sz w:val="18"/>
-          <w:szCs w:val="18"/>
-        </w:rPr>
-        <w:t>classroom technology support for UWYO faculty experiencing technical difficulties, including network and A/V support.</w:t>
-      </w:r>
-    </w:p>
-    <w:p>
-      <w:pPr>
-        <w:numPr>
-          <w:ilvl w:val="0"/>
-          <w:numId w:val="23"/>
-        </w:numPr>
-        <w:spacing w:after="0" w:line="240" w:lineRule="auto"/>
-        <w:rPr>
-          <w:rFonts w:ascii="Book Antiqua" w:hAnsi="Book Antiqua"/>
-          <w:sz w:val="18"/>
-          <w:szCs w:val="18"/>
-        </w:rPr>
-      </w:pPr>
-      <w:r>
-        <w:rPr>
-          <w:rFonts w:ascii="Book Antiqua" w:hAnsi="Book Antiqua"/>
-          <w:sz w:val="18"/>
-          <w:szCs w:val="18"/>
-        </w:rPr>
-        <w:t>Worked to set up and maintain video conferencing equipment</w:t>
-      </w:r>
-      <w:r>
-        <w:rPr>
-          <w:rFonts w:ascii="Book Antiqua" w:hAnsi="Book Antiqua"/>
-          <w:sz w:val="18"/>
-          <w:szCs w:val="18"/>
-        </w:rPr>
-        <w:t xml:space="preserve"> and m</w:t>
-      </w:r>
-      <w:r>
-        <w:rPr>
-          <w:rFonts w:ascii="Book Antiqua" w:hAnsi="Book Antiqua"/>
-          <w:sz w:val="18"/>
-          <w:szCs w:val="18"/>
-        </w:rPr>
-        <w:t>aintained, tracked, and inventoried all audiovisual equipment across campus.</w:t>
-      </w:r>
-    </w:p>
-    <w:p>
-      <w:pPr>
-        <w:numPr>
-          <w:ilvl w:val="0"/>
-          <w:numId w:val="23"/>
-        </w:numPr>
-        <w:spacing w:after="0" w:line="240" w:lineRule="auto"/>
-        <w:rPr>
-          <w:rFonts w:ascii="Book Antiqua" w:hAnsi="Book Antiqua"/>
-          <w:sz w:val="18"/>
-          <w:szCs w:val="18"/>
-        </w:rPr>
-      </w:pPr>
-      <w:r>
-        <w:rPr>
-          <w:rFonts w:ascii="Book Antiqua" w:hAnsi="Book Antiqua"/>
-          <w:sz w:val="18"/>
-          <w:szCs w:val="18"/>
-        </w:rPr>
-        <w:t xml:space="preserve">Fulfilled </w:t>
-      </w:r>
-      <w:r>
-        <w:rPr>
-          <w:rFonts w:ascii="Book Antiqua" w:hAnsi="Book Antiqua"/>
-          <w:sz w:val="18"/>
-          <w:szCs w:val="18"/>
-        </w:rPr>
-        <w:t>the</w:t>
-      </w:r>
-      <w:r>
-        <w:rPr>
-          <w:rFonts w:ascii="Book Antiqua" w:hAnsi="Book Antiqua"/>
-          <w:sz w:val="18"/>
-          <w:szCs w:val="18"/>
-        </w:rPr>
-        <w:t xml:space="preserve"> ticketing system’s demands and aided in troubleshooting student issues.</w:t>
-      </w:r>
-    </w:p>
-    <w:p>
-      <w:pPr>
         <w:spacing w:after="0" w:line="240" w:lineRule="auto"/>
         <w:rPr>
           <w:rFonts w:ascii="Book Antiqua" w:hAnsi="Book Antiqua"/>
@@ -2770,6 +2642,7 @@
         <w:rPr>
           <w:rFonts w:ascii="Book Antiqua" w:hAnsi="Book Antiqua"/>
           <w:sz w:val="18"/>
+          <w:szCs w:val="20"/>
         </w:rPr>
       </w:pPr>
       <w:r>
@@ -2779,6 +2652,312 @@
           <w:szCs w:val="20"/>
         </w:rPr>
         <w:t>Minor:  Statistics, Concentration:  Big Data</w:t>
+      </w:r>
+    </w:p>
+    <w:p>
+      <w:pPr>
+        <w:spacing w:after="0" w:line="240" w:lineRule="auto"/>
+        <w:rPr>
+          <w:rFonts w:ascii="Book Antiqua" w:hAnsi="Book Antiqua"/>
+          <w:sz w:val="18"/>
+          <w:szCs w:val="20"/>
+        </w:rPr>
+      </w:pPr>
+      <w:r>
+        <w:rPr>
+          <w:rFonts w:ascii="Book Antiqua" w:hAnsi="Book Antiqua"/>
+          <w:b/>
+          <w:bCs/>
+          <w:sz w:val="18"/>
+          <w:szCs w:val="20"/>
+        </w:rPr>
+        <w:t xml:space="preserve">Master of Science, Artificial Intelligence and Machine Learning </w:t>
+      </w:r>
+      <w:r>
+        <w:rPr>
+          <w:rFonts w:ascii="Book Antiqua" w:hAnsi="Book Antiqua"/>
+          <w:sz w:val="18"/>
+          <w:szCs w:val="20"/>
+        </w:rPr>
+        <w:t>– Drexel University, Philadelphia, PA, (graduation in March of 2026)</w:t>
+      </w:r>
+    </w:p>
+    <w:p>
+      <w:pPr>
+        <w:spacing w:after="0" w:line="240" w:lineRule="auto"/>
+        <w:rPr>
+          <w:rFonts w:ascii="Book Antiqua" w:hAnsi="Book Antiqua"/>
+          <w:sz w:val="18"/>
+        </w:rPr>
+      </w:pPr>
+      <w:r>
+        <w:rPr>
+          <w:rFonts w:ascii="Book Antiqua" w:hAnsi="Book Antiqua"/>
+          <w:b/>
+          <w:bCs/>
+          <w:sz w:val="18"/>
+        </w:rPr>
+        <w:t>Post-Baccalaureate Certificate</w:t>
+      </w:r>
+      <w:r>
+        <w:rPr>
+          <w:rFonts w:ascii="Book Antiqua" w:hAnsi="Book Antiqua"/>
+          <w:b/>
+          <w:bCs/>
+          <w:sz w:val="18"/>
+        </w:rPr>
+        <w:t xml:space="preserve">, </w:t>
+      </w:r>
+      <w:r>
+        <w:rPr>
+          <w:rFonts w:ascii="Book Antiqua" w:hAnsi="Book Antiqua"/>
+          <w:sz w:val="18"/>
+        </w:rPr>
+        <w:t>Applied Artificial Intelligence &amp; Machine Learning</w:t>
+      </w:r>
+      <w:r>
+        <w:rPr>
+          <w:rFonts w:ascii="Book Antiqua" w:hAnsi="Book Antiqua"/>
+          <w:b/>
+          <w:bCs/>
+          <w:sz w:val="18"/>
+        </w:rPr>
+        <w:t xml:space="preserve"> – </w:t>
+      </w:r>
+      <w:r>
+        <w:rPr>
+          <w:rFonts w:ascii="Book Antiqua" w:hAnsi="Book Antiqua"/>
+          <w:sz w:val="18"/>
+        </w:rPr>
+        <w:t>Drexel University</w:t>
+      </w:r>
+      <w:r>
+        <w:rPr>
+          <w:rFonts w:ascii="Book Antiqua" w:hAnsi="Book Antiqua"/>
+          <w:b/>
+          <w:bCs/>
+          <w:sz w:val="18"/>
+        </w:rPr>
+        <w:t>. (</w:t>
+      </w:r>
+      <w:r>
+        <w:rPr>
+          <w:rFonts w:ascii="Book Antiqua" w:hAnsi="Book Antiqua"/>
+          <w:sz w:val="18"/>
+        </w:rPr>
+        <w:t>Completed, degree will be granted Summer 2025)</w:t>
+      </w:r>
+    </w:p>
+    <w:p>
+      <w:pPr>
+        <w:pStyle w:val="NormalWeb"/>
+        <w:shd w:val="clear" w:color="auto" w:fill="FFFFFF"/>
+        <w:spacing w:beforeLines="0" w:afterLines="0" w:after="0"/>
+        <w:rPr>
+          <w:rFonts w:ascii="Book Antiqua" w:hAnsi="Book Antiqua"/>
+          <w:sz w:val="18"/>
+          <w:szCs w:val="18"/>
+        </w:rPr>
+      </w:pPr>
+    </w:p>
+    <w:p>
+      <w:pPr>
+        <w:pStyle w:val="NormalWeb"/>
+        <w:shd w:val="clear" w:color="auto" w:fill="FFFFFF"/>
+        <w:spacing w:beforeLines="0" w:afterLines="0" w:after="0"/>
+        <w:rPr>
+          <w:rFonts w:ascii="Book Antiqua" w:hAnsi="Book Antiqua"/>
+          <w:sz w:val="18"/>
+          <w:szCs w:val="18"/>
+        </w:rPr>
+      </w:pPr>
+      <w:r>
+        <w:rPr>
+          <w:rFonts w:ascii="Book Antiqua" w:hAnsi="Book Antiqua"/>
+          <w:sz w:val="18"/>
+          <w:szCs w:val="18"/>
+        </w:rPr>
+        <w:t>Graduate Project – Predicting College Matriculation Using NLP &amp; Ensemble Learning</w:t>
+      </w:r>
+    </w:p>
+    <w:p>
+      <w:pPr>
+        <w:pStyle w:val="NormalWeb"/>
+        <w:shd w:val="clear" w:color="auto" w:fill="FFFFFF"/>
+        <w:spacing w:before="2" w:after="2"/>
+        <w:rPr>
+          <w:rFonts w:ascii="Book Antiqua" w:hAnsi="Book Antiqua"/>
+          <w:sz w:val="18"/>
+          <w:szCs w:val="18"/>
+        </w:rPr>
+      </w:pPr>
+      <w:r>
+        <w:rPr>
+          <w:rFonts w:ascii="Book Antiqua" w:hAnsi="Book Antiqua"/>
+          <w:sz w:val="18"/>
+          <w:szCs w:val="18"/>
+        </w:rPr>
+        <w:t xml:space="preserve">Technologies – Python, </w:t>
+      </w:r>
+      <w:proofErr w:type="spellStart"/>
+      <w:r>
+        <w:rPr>
+          <w:rFonts w:ascii="Book Antiqua" w:hAnsi="Book Antiqua"/>
+          <w:sz w:val="18"/>
+          <w:szCs w:val="18"/>
+        </w:rPr>
+        <w:t>PyTorch</w:t>
+      </w:r>
+      <w:proofErr w:type="spellEnd"/>
+      <w:r>
+        <w:rPr>
+          <w:rFonts w:ascii="Book Antiqua" w:hAnsi="Book Antiqua"/>
+          <w:sz w:val="18"/>
+          <w:szCs w:val="18"/>
+        </w:rPr>
+        <w:t xml:space="preserve">, </w:t>
+      </w:r>
+      <w:proofErr w:type="spellStart"/>
+      <w:proofErr w:type="gramStart"/>
+      <w:r>
+        <w:rPr>
+          <w:rFonts w:ascii="Book Antiqua" w:hAnsi="Book Antiqua"/>
+          <w:sz w:val="18"/>
+          <w:szCs w:val="18"/>
+        </w:rPr>
+        <w:t>DistilBERT</w:t>
+      </w:r>
+      <w:proofErr w:type="spellEnd"/>
+      <w:r>
+        <w:rPr>
+          <w:rFonts w:ascii="Book Antiqua" w:hAnsi="Book Antiqua"/>
+          <w:sz w:val="18"/>
+          <w:szCs w:val="18"/>
+        </w:rPr>
+        <w:t>,,</w:t>
+      </w:r>
+      <w:proofErr w:type="gramEnd"/>
+      <w:r>
+        <w:rPr>
+          <w:rFonts w:ascii="Book Antiqua" w:hAnsi="Book Antiqua"/>
+          <w:sz w:val="18"/>
+          <w:szCs w:val="18"/>
+        </w:rPr>
+        <w:t xml:space="preserve"> Scikit-learn</w:t>
+      </w:r>
+    </w:p>
+    <w:p>
+      <w:pPr>
+        <w:pStyle w:val="NormalWeb"/>
+        <w:numPr>
+          <w:ilvl w:val="0"/>
+          <w:numId w:val="34"/>
+        </w:numPr>
+        <w:shd w:val="clear" w:color="auto" w:fill="FFFFFF"/>
+        <w:spacing w:before="2" w:after="2"/>
+        <w:rPr>
+          <w:rFonts w:ascii="Book Antiqua" w:hAnsi="Book Antiqua"/>
+          <w:sz w:val="18"/>
+          <w:szCs w:val="18"/>
+        </w:rPr>
+      </w:pPr>
+      <w:r>
+        <w:rPr>
+          <w:rFonts w:ascii="Book Antiqua" w:hAnsi="Book Antiqua"/>
+          <w:sz w:val="18"/>
+          <w:szCs w:val="18"/>
+        </w:rPr>
+        <w:t>Led a 3-fold stratified cross-validation pipeline using a hierarchical BERT model to analyze semantic signals in student essays and output probabilistic matriculation predictions.</w:t>
+      </w:r>
+    </w:p>
+    <w:p>
+      <w:pPr>
+        <w:pStyle w:val="NormalWeb"/>
+        <w:numPr>
+          <w:ilvl w:val="0"/>
+          <w:numId w:val="34"/>
+        </w:numPr>
+        <w:shd w:val="clear" w:color="auto" w:fill="FFFFFF"/>
+        <w:spacing w:before="2" w:after="2"/>
+        <w:rPr>
+          <w:rFonts w:ascii="Book Antiqua" w:hAnsi="Book Antiqua"/>
+          <w:sz w:val="18"/>
+          <w:szCs w:val="18"/>
+        </w:rPr>
+      </w:pPr>
+      <w:r>
+        <w:rPr>
+          <w:rFonts w:ascii="Book Antiqua" w:hAnsi="Book Antiqua"/>
+          <w:sz w:val="18"/>
+          <w:szCs w:val="18"/>
+        </w:rPr>
+        <w:t>Designed and implemented a stacking ensemble meta-model (</w:t>
+      </w:r>
+      <w:proofErr w:type="spellStart"/>
+      <w:r>
+        <w:rPr>
+          <w:rFonts w:ascii="Book Antiqua" w:hAnsi="Book Antiqua"/>
+          <w:sz w:val="18"/>
+          <w:szCs w:val="18"/>
+        </w:rPr>
+        <w:t>MetaMLP</w:t>
+      </w:r>
+      <w:proofErr w:type="spellEnd"/>
+      <w:r>
+        <w:rPr>
+          <w:rFonts w:ascii="Book Antiqua" w:hAnsi="Book Antiqua"/>
+          <w:sz w:val="18"/>
+          <w:szCs w:val="18"/>
+        </w:rPr>
+        <w:t>) trained on confidence scores from both models,</w:t>
+      </w:r>
+      <w:r>
+        <w:rPr>
+          <w:rFonts w:ascii="Book Antiqua" w:hAnsi="Book Antiqua"/>
+          <w:sz w:val="18"/>
+          <w:szCs w:val="18"/>
+        </w:rPr>
+        <w:t xml:space="preserve"> </w:t>
+      </w:r>
+      <w:r>
+        <w:rPr>
+          <w:rFonts w:ascii="Book Antiqua" w:hAnsi="Book Antiqua"/>
+          <w:sz w:val="18"/>
+          <w:szCs w:val="18"/>
+        </w:rPr>
+        <w:t>achieving a final F1 score of 0.95 and AUC of 0.997 on test data.</w:t>
+      </w:r>
+      <w:r>
+        <w:rPr>
+          <w:rFonts w:ascii="Book Antiqua" w:hAnsi="Book Antiqua"/>
+          <w:sz w:val="18"/>
+          <w:szCs w:val="18"/>
+        </w:rPr>
+        <w:t xml:space="preserve"> </w:t>
+      </w:r>
+    </w:p>
+    <w:p>
+      <w:pPr>
+        <w:pStyle w:val="NormalWeb"/>
+        <w:numPr>
+          <w:ilvl w:val="0"/>
+          <w:numId w:val="34"/>
+        </w:numPr>
+        <w:shd w:val="clear" w:color="auto" w:fill="FFFFFF"/>
+        <w:spacing w:before="2" w:after="2"/>
+        <w:rPr>
+          <w:rFonts w:ascii="Book Antiqua" w:hAnsi="Book Antiqua"/>
+          <w:sz w:val="18"/>
+          <w:szCs w:val="18"/>
+        </w:rPr>
+      </w:pPr>
+      <w:r>
+        <w:rPr>
+          <w:rFonts w:ascii="Book Antiqua" w:hAnsi="Book Antiqua"/>
+          <w:sz w:val="18"/>
+          <w:szCs w:val="18"/>
+        </w:rPr>
+        <w:t>Combined NLP-derived probabilities with categorical applicant features using a Random Forest model.</w:t>
       </w:r>
     </w:p>
     <w:p>
@@ -3141,7 +3320,7 @@
 </file>
 
 <file path=word/endnotes.xml><?xml version="1.0" encoding="utf-8"?>
-<w:endnotes xmlns:wpc="http://schemas.microsoft.com/office/word/2010/wordprocessingCanvas" xmlns:cx="http://schemas.microsoft.com/office/drawing/2014/chartex" xmlns:cx1="http://schemas.microsoft.com/office/drawing/2015/9/8/chartex" xmlns:cx2="http://schemas.microsoft.com/office/drawing/2015/10/21/chartex" xmlns:cx3="http://schemas.microsoft.com/office/drawing/2016/5/9/chartex" xmlns:cx4="http://schemas.microsoft.com/office/drawing/2016/5/10/chartex" xmlns:cx5="http://schemas.microsoft.com/office/drawing/2016/5/11/chartex" xmlns:cx6="http://schemas.microsoft.com/office/drawing/2016/5/12/chartex" xmlns:cx7="http://schemas.microsoft.com/office/drawing/2016/5/13/chartex" xmlns:cx8="http://schemas.microsoft.com/office/drawing/2016/5/14/chartex" xmlns:mc="http://schemas.openxmlformats.org/markup-compatibility/2006" xmlns:aink="http://schemas.microsoft.com/office/drawing/2016/ink" xmlns:am3d="http://schemas.microsoft.com/office/drawing/2017/model3d" xmlns:o="urn:schemas-microsoft-com:office:office" xmlns:oel="http://schemas.microsoft.com/office/2019/extlst" xmlns:r="http://schemas.openxmlformats.org/officeDocument/2006/relationships" xmlns:m="http://schemas.openxmlformats.org/officeDocument/2006/math" xmlns:v="urn:schemas-microsoft-com:vml" xmlns:wp14="http://schemas.microsoft.com/office/word/2010/wordprocessingDrawing" xmlns:wp="http://schemas.openxmlformats.org/drawingml/2006/wordprocessingDrawing" xmlns:w10="urn:schemas-microsoft-com:office:word" xmlns:w="http://schemas.openxmlformats.org/wordprocessingml/2006/main" xmlns:w14="http://schemas.microsoft.com/office/word/2010/wordml" xmlns:w15="http://schemas.microsoft.com/office/word/2012/wordml" xmlns:w16cex="http://schemas.microsoft.com/office/word/2018/wordml/cex" xmlns:w16cid="http://schemas.microsoft.com/office/word/2016/wordml/cid" xmlns:w16="http://schemas.microsoft.com/office/word/2018/wordml" xmlns:w16du="http://schemas.microsoft.com/office/word/2023/wordml/word16du" xmlns:w16sdtdh="http://schemas.microsoft.com/office/word/2020/wordml/sdtdatahash" xmlns:w16se="http://schemas.microsoft.com/office/word/2015/wordml/symex" xmlns:wpg="http://schemas.microsoft.com/office/word/2010/wordprocessingGroup" xmlns:wpi="http://schemas.microsoft.com/office/word/2010/wordprocessingInk" xmlns:wne="http://schemas.microsoft.com/office/word/2006/wordml" xmlns:wps="http://schemas.microsoft.com/office/word/2010/wordprocessingShape" mc:Ignorable="w14 w15 w16se w16cid w16 w16cex w16sdtdh w16du wp14">
+<w:endnotes xmlns:wpc="http://schemas.microsoft.com/office/word/2010/wordprocessingCanvas" xmlns:cx="http://schemas.microsoft.com/office/drawing/2014/chartex" xmlns:cx1="http://schemas.microsoft.com/office/drawing/2015/9/8/chartex" xmlns:cx2="http://schemas.microsoft.com/office/drawing/2015/10/21/chartex" xmlns:cx3="http://schemas.microsoft.com/office/drawing/2016/5/9/chartex" xmlns:cx4="http://schemas.microsoft.com/office/drawing/2016/5/10/chartex" xmlns:cx5="http://schemas.microsoft.com/office/drawing/2016/5/11/chartex" xmlns:cx6="http://schemas.microsoft.com/office/drawing/2016/5/12/chartex" xmlns:cx7="http://schemas.microsoft.com/office/drawing/2016/5/13/chartex" xmlns:cx8="http://schemas.microsoft.com/office/drawing/2016/5/14/chartex" xmlns:mc="http://schemas.openxmlformats.org/markup-compatibility/2006" xmlns:aink="http://schemas.microsoft.com/office/drawing/2016/ink" xmlns:am3d="http://schemas.microsoft.com/office/drawing/2017/model3d" xmlns:o="urn:schemas-microsoft-com:office:office" xmlns:oel="http://schemas.microsoft.com/office/2019/extlst" xmlns:r="http://schemas.openxmlformats.org/officeDocument/2006/relationships" xmlns:m="http://schemas.openxmlformats.org/officeDocument/2006/math" xmlns:v="urn:schemas-microsoft-com:vml" xmlns:wp14="http://schemas.microsoft.com/office/word/2010/wordprocessingDrawing" xmlns:wp="http://schemas.openxmlformats.org/drawingml/2006/wordprocessingDrawing" xmlns:w10="urn:schemas-microsoft-com:office:word" xmlns:w="http://schemas.openxmlformats.org/wordprocessingml/2006/main" xmlns:w14="http://schemas.microsoft.com/office/word/2010/wordml" xmlns:w15="http://schemas.microsoft.com/office/word/2012/wordml" xmlns:w16cex="http://schemas.microsoft.com/office/word/2018/wordml/cex" xmlns:w16cid="http://schemas.microsoft.com/office/word/2016/wordml/cid" xmlns:w16="http://schemas.microsoft.com/office/word/2018/wordml" xmlns:w16du="http://schemas.microsoft.com/office/word/2023/wordml/word16du" xmlns:w16sdtdh="http://schemas.microsoft.com/office/word/2020/wordml/sdtdatahash" xmlns:w16sdtfl="http://schemas.microsoft.com/office/word/2024/wordml/sdtformatlock" xmlns:w16se="http://schemas.microsoft.com/office/word/2015/wordml/symex" xmlns:wpg="http://schemas.microsoft.com/office/word/2010/wordprocessingGroup" xmlns:wpi="http://schemas.microsoft.com/office/word/2010/wordprocessingInk" xmlns:wne="http://schemas.microsoft.com/office/word/2006/wordml" xmlns:wps="http://schemas.microsoft.com/office/word/2010/wordprocessingShape" mc:Ignorable="w14 w15 w16se w16cid w16 w16cex w16sdtdh w16sdtfl w16du wp14">
   <w:endnote w:type="separator" w:id="-1">
     <w:p>
       <w:pPr>
@@ -3166,7 +3345,7 @@
 </file>
 
 <file path=word/footnotes.xml><?xml version="1.0" encoding="utf-8"?>
-<w:footnotes xmlns:wpc="http://schemas.microsoft.com/office/word/2010/wordprocessingCanvas" xmlns:cx="http://schemas.microsoft.com/office/drawing/2014/chartex" xmlns:cx1="http://schemas.microsoft.com/office/drawing/2015/9/8/chartex" xmlns:cx2="http://schemas.microsoft.com/office/drawing/2015/10/21/chartex" xmlns:cx3="http://schemas.microsoft.com/office/drawing/2016/5/9/chartex" xmlns:cx4="http://schemas.microsoft.com/office/drawing/2016/5/10/chartex" xmlns:cx5="http://schemas.microsoft.com/office/drawing/2016/5/11/chartex" xmlns:cx6="http://schemas.microsoft.com/office/drawing/2016/5/12/chartex" xmlns:cx7="http://schemas.microsoft.com/office/drawing/2016/5/13/chartex" xmlns:cx8="http://schemas.microsoft.com/office/drawing/2016/5/14/chartex" xmlns:mc="http://schemas.openxmlformats.org/markup-compatibility/2006" xmlns:aink="http://schemas.microsoft.com/office/drawing/2016/ink" xmlns:am3d="http://schemas.microsoft.com/office/drawing/2017/model3d" xmlns:o="urn:schemas-microsoft-com:office:office" xmlns:oel="http://schemas.microsoft.com/office/2019/extlst" xmlns:r="http://schemas.openxmlformats.org/officeDocument/2006/relationships" xmlns:m="http://schemas.openxmlformats.org/officeDocument/2006/math" xmlns:v="urn:schemas-microsoft-com:vml" xmlns:wp14="http://schemas.microsoft.com/office/word/2010/wordprocessingDrawing" xmlns:wp="http://schemas.openxmlformats.org/drawingml/2006/wordprocessingDrawing" xmlns:w10="urn:schemas-microsoft-com:office:word" xmlns:w="http://schemas.openxmlformats.org/wordprocessingml/2006/main" xmlns:w14="http://schemas.microsoft.com/office/word/2010/wordml" xmlns:w15="http://schemas.microsoft.com/office/word/2012/wordml" xmlns:w16cex="http://schemas.microsoft.com/office/word/2018/wordml/cex" xmlns:w16cid="http://schemas.microsoft.com/office/word/2016/wordml/cid" xmlns:w16="http://schemas.microsoft.com/office/word/2018/wordml" xmlns:w16du="http://schemas.microsoft.com/office/word/2023/wordml/word16du" xmlns:w16sdtdh="http://schemas.microsoft.com/office/word/2020/wordml/sdtdatahash" xmlns:w16se="http://schemas.microsoft.com/office/word/2015/wordml/symex" xmlns:wpg="http://schemas.microsoft.com/office/word/2010/wordprocessingGroup" xmlns:wpi="http://schemas.microsoft.com/office/word/2010/wordprocessingInk" xmlns:wne="http://schemas.microsoft.com/office/word/2006/wordml" xmlns:wps="http://schemas.microsoft.com/office/word/2010/wordprocessingShape" mc:Ignorable="w14 w15 w16se w16cid w16 w16cex w16sdtdh w16du wp14">
+<w:footnotes xmlns:wpc="http://schemas.microsoft.com/office/word/2010/wordprocessingCanvas" xmlns:cx="http://schemas.microsoft.com/office/drawing/2014/chartex" xmlns:cx1="http://schemas.microsoft.com/office/drawing/2015/9/8/chartex" xmlns:cx2="http://schemas.microsoft.com/office/drawing/2015/10/21/chartex" xmlns:cx3="http://schemas.microsoft.com/office/drawing/2016/5/9/chartex" xmlns:cx4="http://schemas.microsoft.com/office/drawing/2016/5/10/chartex" xmlns:cx5="http://schemas.microsoft.com/office/drawing/2016/5/11/chartex" xmlns:cx6="http://schemas.microsoft.com/office/drawing/2016/5/12/chartex" xmlns:cx7="http://schemas.microsoft.com/office/drawing/2016/5/13/chartex" xmlns:cx8="http://schemas.microsoft.com/office/drawing/2016/5/14/chartex" xmlns:mc="http://schemas.openxmlformats.org/markup-compatibility/2006" xmlns:aink="http://schemas.microsoft.com/office/drawing/2016/ink" xmlns:am3d="http://schemas.microsoft.com/office/drawing/2017/model3d" xmlns:o="urn:schemas-microsoft-com:office:office" xmlns:oel="http://schemas.microsoft.com/office/2019/extlst" xmlns:r="http://schemas.openxmlformats.org/officeDocument/2006/relationships" xmlns:m="http://schemas.openxmlformats.org/officeDocument/2006/math" xmlns:v="urn:schemas-microsoft-com:vml" xmlns:wp14="http://schemas.microsoft.com/office/word/2010/wordprocessingDrawing" xmlns:wp="http://schemas.openxmlformats.org/drawingml/2006/wordprocessingDrawing" xmlns:w10="urn:schemas-microsoft-com:office:word" xmlns:w="http://schemas.openxmlformats.org/wordprocessingml/2006/main" xmlns:w14="http://schemas.microsoft.com/office/word/2010/wordml" xmlns:w15="http://schemas.microsoft.com/office/word/2012/wordml" xmlns:w16cex="http://schemas.microsoft.com/office/word/2018/wordml/cex" xmlns:w16cid="http://schemas.microsoft.com/office/word/2016/wordml/cid" xmlns:w16="http://schemas.microsoft.com/office/word/2018/wordml" xmlns:w16du="http://schemas.microsoft.com/office/word/2023/wordml/word16du" xmlns:w16sdtdh="http://schemas.microsoft.com/office/word/2020/wordml/sdtdatahash" xmlns:w16sdtfl="http://schemas.microsoft.com/office/word/2024/wordml/sdtformatlock" xmlns:w16se="http://schemas.microsoft.com/office/word/2015/wordml/symex" xmlns:wpg="http://schemas.microsoft.com/office/word/2010/wordprocessingGroup" xmlns:wpi="http://schemas.microsoft.com/office/word/2010/wordprocessingInk" xmlns:wne="http://schemas.microsoft.com/office/word/2006/wordml" xmlns:wps="http://schemas.microsoft.com/office/word/2010/wordprocessingShape" mc:Ignorable="w14 w15 w16se w16cid w16 w16cex w16sdtdh w16sdtfl w16du wp14">
   <w:footnote w:type="separator" w:id="-1">
     <w:p>
       <w:pPr>
@@ -3191,7 +3370,7 @@
 </file>
 
 <file path=word/header1.xml><?xml version="1.0" encoding="utf-8"?>
-<w:hdr xmlns:wpc="http://schemas.microsoft.com/office/word/2010/wordprocessingCanvas" xmlns:cx="http://schemas.microsoft.com/office/drawing/2014/chartex" xmlns:cx1="http://schemas.microsoft.com/office/drawing/2015/9/8/chartex" xmlns:cx2="http://schemas.microsoft.com/office/drawing/2015/10/21/chartex" xmlns:cx3="http://schemas.microsoft.com/office/drawing/2016/5/9/chartex" xmlns:cx4="http://schemas.microsoft.com/office/drawing/2016/5/10/chartex" xmlns:cx5="http://schemas.microsoft.com/office/drawing/2016/5/11/chartex" xmlns:cx6="http://schemas.microsoft.com/office/drawing/2016/5/12/chartex" xmlns:cx7="http://schemas.microsoft.com/office/drawing/2016/5/13/chartex" xmlns:cx8="http://schemas.microsoft.com/office/drawing/2016/5/14/chartex" xmlns:mc="http://schemas.openxmlformats.org/markup-compatibility/2006" xmlns:aink="http://schemas.microsoft.com/office/drawing/2016/ink" xmlns:am3d="http://schemas.microsoft.com/office/drawing/2017/model3d" xmlns:o="urn:schemas-microsoft-com:office:office" xmlns:oel="http://schemas.microsoft.com/office/2019/extlst" xmlns:r="http://schemas.openxmlformats.org/officeDocument/2006/relationships" xmlns:m="http://schemas.openxmlformats.org/officeDocument/2006/math" xmlns:v="urn:schemas-microsoft-com:vml" xmlns:wp14="http://schemas.microsoft.com/office/word/2010/wordprocessingDrawing" xmlns:wp="http://schemas.openxmlformats.org/drawingml/2006/wordprocessingDrawing" xmlns:w10="urn:schemas-microsoft-com:office:word" xmlns:w="http://schemas.openxmlformats.org/wordprocessingml/2006/main" xmlns:w14="http://schemas.microsoft.com/office/word/2010/wordml" xmlns:w15="http://schemas.microsoft.com/office/word/2012/wordml" xmlns:w16cex="http://schemas.microsoft.com/office/word/2018/wordml/cex" xmlns:w16cid="http://schemas.microsoft.com/office/word/2016/wordml/cid" xmlns:w16="http://schemas.microsoft.com/office/word/2018/wordml" xmlns:w16du="http://schemas.microsoft.com/office/word/2023/wordml/word16du" xmlns:w16sdtdh="http://schemas.microsoft.com/office/word/2020/wordml/sdtdatahash" xmlns:w16se="http://schemas.microsoft.com/office/word/2015/wordml/symex" xmlns:wpg="http://schemas.microsoft.com/office/word/2010/wordprocessingGroup" xmlns:wpi="http://schemas.microsoft.com/office/word/2010/wordprocessingInk" xmlns:wne="http://schemas.microsoft.com/office/word/2006/wordml" xmlns:wps="http://schemas.microsoft.com/office/word/2010/wordprocessingShape" mc:Ignorable="w14 w15 w16se w16cid w16 w16cex w16sdtdh w16du wp14">
+<w:hdr xmlns:wpc="http://schemas.microsoft.com/office/word/2010/wordprocessingCanvas" xmlns:cx="http://schemas.microsoft.com/office/drawing/2014/chartex" xmlns:cx1="http://schemas.microsoft.com/office/drawing/2015/9/8/chartex" xmlns:cx2="http://schemas.microsoft.com/office/drawing/2015/10/21/chartex" xmlns:cx3="http://schemas.microsoft.com/office/drawing/2016/5/9/chartex" xmlns:cx4="http://schemas.microsoft.com/office/drawing/2016/5/10/chartex" xmlns:cx5="http://schemas.microsoft.com/office/drawing/2016/5/11/chartex" xmlns:cx6="http://schemas.microsoft.com/office/drawing/2016/5/12/chartex" xmlns:cx7="http://schemas.microsoft.com/office/drawing/2016/5/13/chartex" xmlns:cx8="http://schemas.microsoft.com/office/drawing/2016/5/14/chartex" xmlns:mc="http://schemas.openxmlformats.org/markup-compatibility/2006" xmlns:aink="http://schemas.microsoft.com/office/drawing/2016/ink" xmlns:am3d="http://schemas.microsoft.com/office/drawing/2017/model3d" xmlns:o="urn:schemas-microsoft-com:office:office" xmlns:oel="http://schemas.microsoft.com/office/2019/extlst" xmlns:r="http://schemas.openxmlformats.org/officeDocument/2006/relationships" xmlns:m="http://schemas.openxmlformats.org/officeDocument/2006/math" xmlns:v="urn:schemas-microsoft-com:vml" xmlns:wp14="http://schemas.microsoft.com/office/word/2010/wordprocessingDrawing" xmlns:wp="http://schemas.openxmlformats.org/drawingml/2006/wordprocessingDrawing" xmlns:w10="urn:schemas-microsoft-com:office:word" xmlns:w="http://schemas.openxmlformats.org/wordprocessingml/2006/main" xmlns:w14="http://schemas.microsoft.com/office/word/2010/wordml" xmlns:w15="http://schemas.microsoft.com/office/word/2012/wordml" xmlns:w16cex="http://schemas.microsoft.com/office/word/2018/wordml/cex" xmlns:w16cid="http://schemas.microsoft.com/office/word/2016/wordml/cid" xmlns:w16="http://schemas.microsoft.com/office/word/2018/wordml" xmlns:w16du="http://schemas.microsoft.com/office/word/2023/wordml/word16du" xmlns:w16sdtdh="http://schemas.microsoft.com/office/word/2020/wordml/sdtdatahash" xmlns:w16sdtfl="http://schemas.microsoft.com/office/word/2024/wordml/sdtformatlock" xmlns:w16se="http://schemas.microsoft.com/office/word/2015/wordml/symex" xmlns:wpg="http://schemas.microsoft.com/office/word/2010/wordprocessingGroup" xmlns:wpi="http://schemas.microsoft.com/office/word/2010/wordprocessingInk" xmlns:wne="http://schemas.microsoft.com/office/word/2006/wordml" xmlns:wps="http://schemas.microsoft.com/office/word/2010/wordprocessingShape" mc:Ignorable="w14 w15 w16se w16cid w16 w16cex w16sdtdh w16sdtfl w16du wp14">
   <w:p>
     <w:pPr>
       <w:pStyle w:val="Header"/>
@@ -3329,7 +3508,7 @@
 </file>
 
 <file path=word/numbering.xml><?xml version="1.0" encoding="utf-8"?>
-<w:numbering xmlns:wpc="http://schemas.microsoft.com/office/word/2010/wordprocessingCanvas" xmlns:cx="http://schemas.microsoft.com/office/drawing/2014/chartex" xmlns:cx1="http://schemas.microsoft.com/office/drawing/2015/9/8/chartex" xmlns:cx2="http://schemas.microsoft.com/office/drawing/2015/10/21/chartex" xmlns:cx3="http://schemas.microsoft.com/office/drawing/2016/5/9/chartex" xmlns:cx4="http://schemas.microsoft.com/office/drawing/2016/5/10/chartex" xmlns:cx5="http://schemas.microsoft.com/office/drawing/2016/5/11/chartex" xmlns:cx6="http://schemas.microsoft.com/office/drawing/2016/5/12/chartex" xmlns:cx7="http://schemas.microsoft.com/office/drawing/2016/5/13/chartex" xmlns:cx8="http://schemas.microsoft.com/office/drawing/2016/5/14/chartex" xmlns:mc="http://schemas.openxmlformats.org/markup-compatibility/2006" xmlns:aink="http://schemas.microsoft.com/office/drawing/2016/ink" xmlns:am3d="http://schemas.microsoft.com/office/drawing/2017/model3d" xmlns:o="urn:schemas-microsoft-com:office:office" xmlns:oel="http://schemas.microsoft.com/office/2019/extlst" xmlns:r="http://schemas.openxmlformats.org/officeDocument/2006/relationships" xmlns:m="http://schemas.openxmlformats.org/officeDocument/2006/math" xmlns:v="urn:schemas-microsoft-com:vml" xmlns:wp14="http://schemas.microsoft.com/office/word/2010/wordprocessingDrawing" xmlns:wp="http://schemas.openxmlformats.org/drawingml/2006/wordprocessingDrawing" xmlns:w10="urn:schemas-microsoft-com:office:word" xmlns:w="http://schemas.openxmlformats.org/wordprocessingml/2006/main" xmlns:w14="http://schemas.microsoft.com/office/word/2010/wordml" xmlns:w15="http://schemas.microsoft.com/office/word/2012/wordml" xmlns:w16cex="http://schemas.microsoft.com/office/word/2018/wordml/cex" xmlns:w16cid="http://schemas.microsoft.com/office/word/2016/wordml/cid" xmlns:w16="http://schemas.microsoft.com/office/word/2018/wordml" xmlns:w16du="http://schemas.microsoft.com/office/word/2023/wordml/word16du" xmlns:w16sdtdh="http://schemas.microsoft.com/office/word/2020/wordml/sdtdatahash" xmlns:w16se="http://schemas.microsoft.com/office/word/2015/wordml/symex" xmlns:wpg="http://schemas.microsoft.com/office/word/2010/wordprocessingGroup" xmlns:wpi="http://schemas.microsoft.com/office/word/2010/wordprocessingInk" xmlns:wne="http://schemas.microsoft.com/office/word/2006/wordml" xmlns:wps="http://schemas.microsoft.com/office/word/2010/wordprocessingShape" mc:Ignorable="w14 w15 w16se w16cid w16 w16cex w16sdtdh w16du wp14">
+<w:numbering xmlns:wpc="http://schemas.microsoft.com/office/word/2010/wordprocessingCanvas" xmlns:cx="http://schemas.microsoft.com/office/drawing/2014/chartex" xmlns:cx1="http://schemas.microsoft.com/office/drawing/2015/9/8/chartex" xmlns:cx2="http://schemas.microsoft.com/office/drawing/2015/10/21/chartex" xmlns:cx3="http://schemas.microsoft.com/office/drawing/2016/5/9/chartex" xmlns:cx4="http://schemas.microsoft.com/office/drawing/2016/5/10/chartex" xmlns:cx5="http://schemas.microsoft.com/office/drawing/2016/5/11/chartex" xmlns:cx6="http://schemas.microsoft.com/office/drawing/2016/5/12/chartex" xmlns:cx7="http://schemas.microsoft.com/office/drawing/2016/5/13/chartex" xmlns:cx8="http://schemas.microsoft.com/office/drawing/2016/5/14/chartex" xmlns:mc="http://schemas.openxmlformats.org/markup-compatibility/2006" xmlns:aink="http://schemas.microsoft.com/office/drawing/2016/ink" xmlns:am3d="http://schemas.microsoft.com/office/drawing/2017/model3d" xmlns:o="urn:schemas-microsoft-com:office:office" xmlns:oel="http://schemas.microsoft.com/office/2019/extlst" xmlns:r="http://schemas.openxmlformats.org/officeDocument/2006/relationships" xmlns:m="http://schemas.openxmlformats.org/officeDocument/2006/math" xmlns:v="urn:schemas-microsoft-com:vml" xmlns:wp14="http://schemas.microsoft.com/office/word/2010/wordprocessingDrawing" xmlns:wp="http://schemas.openxmlformats.org/drawingml/2006/wordprocessingDrawing" xmlns:w10="urn:schemas-microsoft-com:office:word" xmlns:w="http://schemas.openxmlformats.org/wordprocessingml/2006/main" xmlns:w14="http://schemas.microsoft.com/office/word/2010/wordml" xmlns:w15="http://schemas.microsoft.com/office/word/2012/wordml" xmlns:w16cex="http://schemas.microsoft.com/office/word/2018/wordml/cex" xmlns:w16cid="http://schemas.microsoft.com/office/word/2016/wordml/cid" xmlns:w16="http://schemas.microsoft.com/office/word/2018/wordml" xmlns:w16du="http://schemas.microsoft.com/office/word/2023/wordml/word16du" xmlns:w16sdtdh="http://schemas.microsoft.com/office/word/2020/wordml/sdtdatahash" xmlns:w16sdtfl="http://schemas.microsoft.com/office/word/2024/wordml/sdtformatlock" xmlns:w16se="http://schemas.microsoft.com/office/word/2015/wordml/symex" xmlns:wpg="http://schemas.microsoft.com/office/word/2010/wordprocessingGroup" xmlns:wpi="http://schemas.microsoft.com/office/word/2010/wordprocessingInk" xmlns:wne="http://schemas.microsoft.com/office/word/2006/wordml" xmlns:wps="http://schemas.microsoft.com/office/word/2010/wordprocessingShape" mc:Ignorable="w14 w15 w16se w16cid w16 w16cex w16sdtdh w16sdtfl w16du wp14">
   <w:abstractNum w:abstractNumId="0" w15:restartNumberingAfterBreak="0">
     <w:nsid w:val="00000001"/>
     <w:multiLevelType w:val="hybridMultilevel"/>
@@ -3385,6 +3564,121 @@
     </w:lvl>
   </w:abstractNum>
   <w:abstractNum w:abstractNumId="1" w15:restartNumberingAfterBreak="0">
+    <w:nsid w:val="04902A54"/>
+    <w:multiLevelType w:val="hybridMultilevel"/>
+    <w:tmpl w:val="4B4AD1CC"/>
+    <w:lvl w:ilvl="0" w:tplc="EC5AC1EA">
+      <w:start w:val="1"/>
+      <w:numFmt w:val="bullet"/>
+      <w:lvlText w:val=""/>
+      <w:lvlJc w:val="left"/>
+      <w:pPr>
+        <w:ind w:left="720" w:hanging="360"/>
+      </w:pPr>
+      <w:rPr>
+        <w:rFonts w:ascii="Symbol" w:hAnsi="Symbol" w:hint="default"/>
+        <w:sz w:val="14"/>
+        <w:szCs w:val="14"/>
+      </w:rPr>
+    </w:lvl>
+    <w:lvl w:ilvl="1" w:tplc="04090003" w:tentative="1">
+      <w:start w:val="1"/>
+      <w:numFmt w:val="bullet"/>
+      <w:lvlText w:val="o"/>
+      <w:lvlJc w:val="left"/>
+      <w:pPr>
+        <w:ind w:left="1440" w:hanging="360"/>
+      </w:pPr>
+      <w:rPr>
+        <w:rFonts w:ascii="Courier New" w:hAnsi="Courier New" w:cs="Courier New" w:hint="default"/>
+      </w:rPr>
+    </w:lvl>
+    <w:lvl w:ilvl="2" w:tplc="04090005" w:tentative="1">
+      <w:start w:val="1"/>
+      <w:numFmt w:val="bullet"/>
+      <w:lvlText w:val=""/>
+      <w:lvlJc w:val="left"/>
+      <w:pPr>
+        <w:ind w:left="2160" w:hanging="360"/>
+      </w:pPr>
+      <w:rPr>
+        <w:rFonts w:ascii="Wingdings" w:hAnsi="Wingdings" w:hint="default"/>
+      </w:rPr>
+    </w:lvl>
+    <w:lvl w:ilvl="3" w:tplc="04090001" w:tentative="1">
+      <w:start w:val="1"/>
+      <w:numFmt w:val="bullet"/>
+      <w:lvlText w:val=""/>
+      <w:lvlJc w:val="left"/>
+      <w:pPr>
+        <w:ind w:left="2880" w:hanging="360"/>
+      </w:pPr>
+      <w:rPr>
+        <w:rFonts w:ascii="Symbol" w:hAnsi="Symbol" w:hint="default"/>
+      </w:rPr>
+    </w:lvl>
+    <w:lvl w:ilvl="4" w:tplc="04090003" w:tentative="1">
+      <w:start w:val="1"/>
+      <w:numFmt w:val="bullet"/>
+      <w:lvlText w:val="o"/>
+      <w:lvlJc w:val="left"/>
+      <w:pPr>
+        <w:ind w:left="3600" w:hanging="360"/>
+      </w:pPr>
+      <w:rPr>
+        <w:rFonts w:ascii="Courier New" w:hAnsi="Courier New" w:cs="Courier New" w:hint="default"/>
+      </w:rPr>
+    </w:lvl>
+    <w:lvl w:ilvl="5" w:tplc="04090005" w:tentative="1">
+      <w:start w:val="1"/>
+      <w:numFmt w:val="bullet"/>
+      <w:lvlText w:val=""/>
+      <w:lvlJc w:val="left"/>
+      <w:pPr>
+        <w:ind w:left="4320" w:hanging="360"/>
+      </w:pPr>
+      <w:rPr>
+        <w:rFonts w:ascii="Wingdings" w:hAnsi="Wingdings" w:hint="default"/>
+      </w:rPr>
+    </w:lvl>
+    <w:lvl w:ilvl="6" w:tplc="04090001" w:tentative="1">
+      <w:start w:val="1"/>
+      <w:numFmt w:val="bullet"/>
+      <w:lvlText w:val=""/>
+      <w:lvlJc w:val="left"/>
+      <w:pPr>
+        <w:ind w:left="5040" w:hanging="360"/>
+      </w:pPr>
+      <w:rPr>
+        <w:rFonts w:ascii="Symbol" w:hAnsi="Symbol" w:hint="default"/>
+      </w:rPr>
+    </w:lvl>
+    <w:lvl w:ilvl="7" w:tplc="04090003" w:tentative="1">
+      <w:start w:val="1"/>
+      <w:numFmt w:val="bullet"/>
+      <w:lvlText w:val="o"/>
+      <w:lvlJc w:val="left"/>
+      <w:pPr>
+        <w:ind w:left="5760" w:hanging="360"/>
+      </w:pPr>
+      <w:rPr>
+        <w:rFonts w:ascii="Courier New" w:hAnsi="Courier New" w:cs="Courier New" w:hint="default"/>
+      </w:rPr>
+    </w:lvl>
+    <w:lvl w:ilvl="8" w:tplc="04090005" w:tentative="1">
+      <w:start w:val="1"/>
+      <w:numFmt w:val="bullet"/>
+      <w:lvlText w:val=""/>
+      <w:lvlJc w:val="left"/>
+      <w:pPr>
+        <w:ind w:left="6480" w:hanging="360"/>
+      </w:pPr>
+      <w:rPr>
+        <w:rFonts w:ascii="Wingdings" w:hAnsi="Wingdings" w:hint="default"/>
+      </w:rPr>
+    </w:lvl>
+  </w:abstractNum>
+  <w:abstractNum w:abstractNumId="2" w15:restartNumberingAfterBreak="0">
     <w:nsid w:val="05787A20"/>
     <w:multiLevelType w:val="multilevel"/>
     <w:tmpl w:val="C64E3F4A"/>
@@ -3506,7 +3800,120 @@
       </w:rPr>
     </w:lvl>
   </w:abstractNum>
-  <w:abstractNum w:abstractNumId="2" w15:restartNumberingAfterBreak="0">
+  <w:abstractNum w:abstractNumId="3" w15:restartNumberingAfterBreak="0">
+    <w:nsid w:val="06535773"/>
+    <w:multiLevelType w:val="hybridMultilevel"/>
+    <w:tmpl w:val="4DAC4018"/>
+    <w:lvl w:ilvl="0" w:tplc="04090001">
+      <w:start w:val="1"/>
+      <w:numFmt w:val="bullet"/>
+      <w:lvlText w:val=""/>
+      <w:lvlJc w:val="left"/>
+      <w:pPr>
+        <w:ind w:left="720" w:hanging="360"/>
+      </w:pPr>
+      <w:rPr>
+        <w:rFonts w:ascii="Symbol" w:hAnsi="Symbol" w:hint="default"/>
+      </w:rPr>
+    </w:lvl>
+    <w:lvl w:ilvl="1" w:tplc="04090003" w:tentative="1">
+      <w:start w:val="1"/>
+      <w:numFmt w:val="bullet"/>
+      <w:lvlText w:val="o"/>
+      <w:lvlJc w:val="left"/>
+      <w:pPr>
+        <w:ind w:left="1440" w:hanging="360"/>
+      </w:pPr>
+      <w:rPr>
+        <w:rFonts w:ascii="Courier New" w:hAnsi="Courier New" w:cs="Courier New" w:hint="default"/>
+      </w:rPr>
+    </w:lvl>
+    <w:lvl w:ilvl="2" w:tplc="04090005" w:tentative="1">
+      <w:start w:val="1"/>
+      <w:numFmt w:val="bullet"/>
+      <w:lvlText w:val=""/>
+      <w:lvlJc w:val="left"/>
+      <w:pPr>
+        <w:ind w:left="2160" w:hanging="360"/>
+      </w:pPr>
+      <w:rPr>
+        <w:rFonts w:ascii="Wingdings" w:hAnsi="Wingdings" w:hint="default"/>
+      </w:rPr>
+    </w:lvl>
+    <w:lvl w:ilvl="3" w:tplc="04090001" w:tentative="1">
+      <w:start w:val="1"/>
+      <w:numFmt w:val="bullet"/>
+      <w:lvlText w:val=""/>
+      <w:lvlJc w:val="left"/>
+      <w:pPr>
+        <w:ind w:left="2880" w:hanging="360"/>
+      </w:pPr>
+      <w:rPr>
+        <w:rFonts w:ascii="Symbol" w:hAnsi="Symbol" w:hint="default"/>
+      </w:rPr>
+    </w:lvl>
+    <w:lvl w:ilvl="4" w:tplc="04090003" w:tentative="1">
+      <w:start w:val="1"/>
+      <w:numFmt w:val="bullet"/>
+      <w:lvlText w:val="o"/>
+      <w:lvlJc w:val="left"/>
+      <w:pPr>
+        <w:ind w:left="3600" w:hanging="360"/>
+      </w:pPr>
+      <w:rPr>
+        <w:rFonts w:ascii="Courier New" w:hAnsi="Courier New" w:cs="Courier New" w:hint="default"/>
+      </w:rPr>
+    </w:lvl>
+    <w:lvl w:ilvl="5" w:tplc="04090005" w:tentative="1">
+      <w:start w:val="1"/>
+      <w:numFmt w:val="bullet"/>
+      <w:lvlText w:val=""/>
+      <w:lvlJc w:val="left"/>
+      <w:pPr>
+        <w:ind w:left="4320" w:hanging="360"/>
+      </w:pPr>
+      <w:rPr>
+        <w:rFonts w:ascii="Wingdings" w:hAnsi="Wingdings" w:hint="default"/>
+      </w:rPr>
+    </w:lvl>
+    <w:lvl w:ilvl="6" w:tplc="04090001" w:tentative="1">
+      <w:start w:val="1"/>
+      <w:numFmt w:val="bullet"/>
+      <w:lvlText w:val=""/>
+      <w:lvlJc w:val="left"/>
+      <w:pPr>
+        <w:ind w:left="5040" w:hanging="360"/>
+      </w:pPr>
+      <w:rPr>
+        <w:rFonts w:ascii="Symbol" w:hAnsi="Symbol" w:hint="default"/>
+      </w:rPr>
+    </w:lvl>
+    <w:lvl w:ilvl="7" w:tplc="04090003" w:tentative="1">
+      <w:start w:val="1"/>
+      <w:numFmt w:val="bullet"/>
+      <w:lvlText w:val="o"/>
+      <w:lvlJc w:val="left"/>
+      <w:pPr>
+        <w:ind w:left="5760" w:hanging="360"/>
+      </w:pPr>
+      <w:rPr>
+        <w:rFonts w:ascii="Courier New" w:hAnsi="Courier New" w:cs="Courier New" w:hint="default"/>
+      </w:rPr>
+    </w:lvl>
+    <w:lvl w:ilvl="8" w:tplc="04090005" w:tentative="1">
+      <w:start w:val="1"/>
+      <w:numFmt w:val="bullet"/>
+      <w:lvlText w:val=""/>
+      <w:lvlJc w:val="left"/>
+      <w:pPr>
+        <w:ind w:left="6480" w:hanging="360"/>
+      </w:pPr>
+      <w:rPr>
+        <w:rFonts w:ascii="Wingdings" w:hAnsi="Wingdings" w:hint="default"/>
+      </w:rPr>
+    </w:lvl>
+  </w:abstractNum>
+  <w:abstractNum w:abstractNumId="4" w15:restartNumberingAfterBreak="0">
     <w:nsid w:val="0930282C"/>
     <w:multiLevelType w:val="multilevel"/>
     <w:tmpl w:val="3FB09A6A"/>
@@ -3647,7 +4054,7 @@
       </w:rPr>
     </w:lvl>
   </w:abstractNum>
-  <w:abstractNum w:abstractNumId="3" w15:restartNumberingAfterBreak="0">
+  <w:abstractNum w:abstractNumId="5" w15:restartNumberingAfterBreak="0">
     <w:nsid w:val="0A6D20A1"/>
     <w:multiLevelType w:val="hybridMultilevel"/>
     <w:tmpl w:val="FF6C86C6"/>
@@ -3762,7 +4169,7 @@
       </w:rPr>
     </w:lvl>
   </w:abstractNum>
-  <w:abstractNum w:abstractNumId="4" w15:restartNumberingAfterBreak="0">
+  <w:abstractNum w:abstractNumId="6" w15:restartNumberingAfterBreak="0">
     <w:nsid w:val="12546389"/>
     <w:multiLevelType w:val="hybridMultilevel"/>
     <w:tmpl w:val="ACCE0440"/>
@@ -3877,7 +4284,7 @@
       </w:rPr>
     </w:lvl>
   </w:abstractNum>
-  <w:abstractNum w:abstractNumId="5" w15:restartNumberingAfterBreak="0">
+  <w:abstractNum w:abstractNumId="7" w15:restartNumberingAfterBreak="0">
     <w:nsid w:val="12A74977"/>
     <w:multiLevelType w:val="multilevel"/>
     <w:tmpl w:val="0572595A"/>
@@ -3993,7 +4400,7 @@
       </w:rPr>
     </w:lvl>
   </w:abstractNum>
-  <w:abstractNum w:abstractNumId="6" w15:restartNumberingAfterBreak="0">
+  <w:abstractNum w:abstractNumId="8" w15:restartNumberingAfterBreak="0">
     <w:nsid w:val="133635BD"/>
     <w:multiLevelType w:val="multilevel"/>
     <w:tmpl w:val="9D50B2EE"/>
@@ -4142,7 +4549,7 @@
       </w:rPr>
     </w:lvl>
   </w:abstractNum>
-  <w:abstractNum w:abstractNumId="7" w15:restartNumberingAfterBreak="0">
+  <w:abstractNum w:abstractNumId="9" w15:restartNumberingAfterBreak="0">
     <w:nsid w:val="172C2AD8"/>
     <w:multiLevelType w:val="hybridMultilevel"/>
     <w:tmpl w:val="815413D2"/>
@@ -4255,7 +4662,7 @@
       </w:rPr>
     </w:lvl>
   </w:abstractNum>
-  <w:abstractNum w:abstractNumId="8" w15:restartNumberingAfterBreak="0">
+  <w:abstractNum w:abstractNumId="10" w15:restartNumberingAfterBreak="0">
     <w:nsid w:val="211D0815"/>
     <w:multiLevelType w:val="multilevel"/>
     <w:tmpl w:val="7F16F944"/>
@@ -4404,7 +4811,7 @@
       </w:rPr>
     </w:lvl>
   </w:abstractNum>
-  <w:abstractNum w:abstractNumId="9" w15:restartNumberingAfterBreak="0">
+  <w:abstractNum w:abstractNumId="11" w15:restartNumberingAfterBreak="0">
     <w:nsid w:val="21BF5A9F"/>
     <w:multiLevelType w:val="hybridMultilevel"/>
     <w:tmpl w:val="8EC6A7BC"/>
@@ -4519,7 +4926,7 @@
       </w:rPr>
     </w:lvl>
   </w:abstractNum>
-  <w:abstractNum w:abstractNumId="10" w15:restartNumberingAfterBreak="0">
+  <w:abstractNum w:abstractNumId="12" w15:restartNumberingAfterBreak="0">
     <w:nsid w:val="26D740D2"/>
     <w:multiLevelType w:val="hybridMultilevel"/>
     <w:tmpl w:val="8D267B6A"/>
@@ -4634,7 +5041,7 @@
       </w:rPr>
     </w:lvl>
   </w:abstractNum>
-  <w:abstractNum w:abstractNumId="11" w15:restartNumberingAfterBreak="0">
+  <w:abstractNum w:abstractNumId="13" w15:restartNumberingAfterBreak="0">
     <w:nsid w:val="27ED5FC3"/>
     <w:multiLevelType w:val="hybridMultilevel"/>
     <w:tmpl w:val="0FB04504"/>
@@ -4749,7 +5156,7 @@
       </w:rPr>
     </w:lvl>
   </w:abstractNum>
-  <w:abstractNum w:abstractNumId="12" w15:restartNumberingAfterBreak="0">
+  <w:abstractNum w:abstractNumId="14" w15:restartNumberingAfterBreak="0">
     <w:nsid w:val="2A7E661B"/>
     <w:multiLevelType w:val="hybridMultilevel"/>
     <w:tmpl w:val="0748B7F8"/>
@@ -4862,7 +5269,122 @@
       </w:rPr>
     </w:lvl>
   </w:abstractNum>
-  <w:abstractNum w:abstractNumId="13" w15:restartNumberingAfterBreak="0">
+  <w:abstractNum w:abstractNumId="15" w15:restartNumberingAfterBreak="0">
+    <w:nsid w:val="2EC33BB2"/>
+    <w:multiLevelType w:val="hybridMultilevel"/>
+    <w:tmpl w:val="A5A8C01E"/>
+    <w:lvl w:ilvl="0" w:tplc="EC5AC1EA">
+      <w:start w:val="1"/>
+      <w:numFmt w:val="bullet"/>
+      <w:lvlText w:val=""/>
+      <w:lvlJc w:val="left"/>
+      <w:pPr>
+        <w:ind w:left="1440" w:hanging="360"/>
+      </w:pPr>
+      <w:rPr>
+        <w:rFonts w:ascii="Symbol" w:hAnsi="Symbol" w:hint="default"/>
+        <w:sz w:val="14"/>
+        <w:szCs w:val="14"/>
+      </w:rPr>
+    </w:lvl>
+    <w:lvl w:ilvl="1" w:tplc="04090003" w:tentative="1">
+      <w:start w:val="1"/>
+      <w:numFmt w:val="bullet"/>
+      <w:lvlText w:val="o"/>
+      <w:lvlJc w:val="left"/>
+      <w:pPr>
+        <w:ind w:left="2160" w:hanging="360"/>
+      </w:pPr>
+      <w:rPr>
+        <w:rFonts w:ascii="Courier New" w:hAnsi="Courier New" w:cs="Courier New" w:hint="default"/>
+      </w:rPr>
+    </w:lvl>
+    <w:lvl w:ilvl="2" w:tplc="04090005" w:tentative="1">
+      <w:start w:val="1"/>
+      <w:numFmt w:val="bullet"/>
+      <w:lvlText w:val=""/>
+      <w:lvlJc w:val="left"/>
+      <w:pPr>
+        <w:ind w:left="2880" w:hanging="360"/>
+      </w:pPr>
+      <w:rPr>
+        <w:rFonts w:ascii="Wingdings" w:hAnsi="Wingdings" w:hint="default"/>
+      </w:rPr>
+    </w:lvl>
+    <w:lvl w:ilvl="3" w:tplc="04090001" w:tentative="1">
+      <w:start w:val="1"/>
+      <w:numFmt w:val="bullet"/>
+      <w:lvlText w:val=""/>
+      <w:lvlJc w:val="left"/>
+      <w:pPr>
+        <w:ind w:left="3600" w:hanging="360"/>
+      </w:pPr>
+      <w:rPr>
+        <w:rFonts w:ascii="Symbol" w:hAnsi="Symbol" w:hint="default"/>
+      </w:rPr>
+    </w:lvl>
+    <w:lvl w:ilvl="4" w:tplc="04090003" w:tentative="1">
+      <w:start w:val="1"/>
+      <w:numFmt w:val="bullet"/>
+      <w:lvlText w:val="o"/>
+      <w:lvlJc w:val="left"/>
+      <w:pPr>
+        <w:ind w:left="4320" w:hanging="360"/>
+      </w:pPr>
+      <w:rPr>
+        <w:rFonts w:ascii="Courier New" w:hAnsi="Courier New" w:cs="Courier New" w:hint="default"/>
+      </w:rPr>
+    </w:lvl>
+    <w:lvl w:ilvl="5" w:tplc="04090005" w:tentative="1">
+      <w:start w:val="1"/>
+      <w:numFmt w:val="bullet"/>
+      <w:lvlText w:val=""/>
+      <w:lvlJc w:val="left"/>
+      <w:pPr>
+        <w:ind w:left="5040" w:hanging="360"/>
+      </w:pPr>
+      <w:rPr>
+        <w:rFonts w:ascii="Wingdings" w:hAnsi="Wingdings" w:hint="default"/>
+      </w:rPr>
+    </w:lvl>
+    <w:lvl w:ilvl="6" w:tplc="04090001" w:tentative="1">
+      <w:start w:val="1"/>
+      <w:numFmt w:val="bullet"/>
+      <w:lvlText w:val=""/>
+      <w:lvlJc w:val="left"/>
+      <w:pPr>
+        <w:ind w:left="5760" w:hanging="360"/>
+      </w:pPr>
+      <w:rPr>
+        <w:rFonts w:ascii="Symbol" w:hAnsi="Symbol" w:hint="default"/>
+      </w:rPr>
+    </w:lvl>
+    <w:lvl w:ilvl="7" w:tplc="04090003" w:tentative="1">
+      <w:start w:val="1"/>
+      <w:numFmt w:val="bullet"/>
+      <w:lvlText w:val="o"/>
+      <w:lvlJc w:val="left"/>
+      <w:pPr>
+        <w:ind w:left="6480" w:hanging="360"/>
+      </w:pPr>
+      <w:rPr>
+        <w:rFonts w:ascii="Courier New" w:hAnsi="Courier New" w:cs="Courier New" w:hint="default"/>
+      </w:rPr>
+    </w:lvl>
+    <w:lvl w:ilvl="8" w:tplc="04090005" w:tentative="1">
+      <w:start w:val="1"/>
+      <w:numFmt w:val="bullet"/>
+      <w:lvlText w:val=""/>
+      <w:lvlJc w:val="left"/>
+      <w:pPr>
+        <w:ind w:left="7200" w:hanging="360"/>
+      </w:pPr>
+      <w:rPr>
+        <w:rFonts w:ascii="Wingdings" w:hAnsi="Wingdings" w:hint="default"/>
+      </w:rPr>
+    </w:lvl>
+  </w:abstractNum>
+  <w:abstractNum w:abstractNumId="16" w15:restartNumberingAfterBreak="0">
     <w:nsid w:val="339B00CE"/>
     <w:multiLevelType w:val="hybridMultilevel"/>
     <w:tmpl w:val="E6865E3A"/>
@@ -4975,7 +5497,7 @@
       </w:rPr>
     </w:lvl>
   </w:abstractNum>
-  <w:abstractNum w:abstractNumId="14" w15:restartNumberingAfterBreak="0">
+  <w:abstractNum w:abstractNumId="17" w15:restartNumberingAfterBreak="0">
     <w:nsid w:val="48215F37"/>
     <w:multiLevelType w:val="hybridMultilevel"/>
     <w:tmpl w:val="30C2E4C8"/>
@@ -5115,7 +5637,7 @@
       </w:rPr>
     </w:lvl>
   </w:abstractNum>
-  <w:abstractNum w:abstractNumId="15" w15:restartNumberingAfterBreak="0">
+  <w:abstractNum w:abstractNumId="18" w15:restartNumberingAfterBreak="0">
     <w:nsid w:val="51317C5A"/>
     <w:multiLevelType w:val="hybridMultilevel"/>
     <w:tmpl w:val="ADECBF0E"/>
@@ -5228,7 +5750,7 @@
       </w:rPr>
     </w:lvl>
   </w:abstractNum>
-  <w:abstractNum w:abstractNumId="16" w15:restartNumberingAfterBreak="0">
+  <w:abstractNum w:abstractNumId="19" w15:restartNumberingAfterBreak="0">
     <w:nsid w:val="539F3D1E"/>
     <w:multiLevelType w:val="hybridMultilevel"/>
     <w:tmpl w:val="F3F24AE6"/>
@@ -5370,7 +5892,7 @@
       </w:rPr>
     </w:lvl>
   </w:abstractNum>
-  <w:abstractNum w:abstractNumId="17" w15:restartNumberingAfterBreak="0">
+  <w:abstractNum w:abstractNumId="20" w15:restartNumberingAfterBreak="0">
     <w:nsid w:val="56F42775"/>
     <w:multiLevelType w:val="multilevel"/>
     <w:tmpl w:val="A60A5E2C"/>
@@ -5508,7 +6030,7 @@
       </w:rPr>
     </w:lvl>
   </w:abstractNum>
-  <w:abstractNum w:abstractNumId="18" w15:restartNumberingAfterBreak="0">
+  <w:abstractNum w:abstractNumId="21" w15:restartNumberingAfterBreak="0">
     <w:nsid w:val="57D0139C"/>
     <w:multiLevelType w:val="hybridMultilevel"/>
     <w:tmpl w:val="FCCA5C28"/>
@@ -5623,7 +6145,7 @@
       </w:rPr>
     </w:lvl>
   </w:abstractNum>
-  <w:abstractNum w:abstractNumId="19" w15:restartNumberingAfterBreak="0">
+  <w:abstractNum w:abstractNumId="22" w15:restartNumberingAfterBreak="0">
     <w:nsid w:val="5B884633"/>
     <w:multiLevelType w:val="hybridMultilevel"/>
     <w:tmpl w:val="0E44BEA4"/>
@@ -5740,7 +6262,7 @@
       </w:rPr>
     </w:lvl>
   </w:abstractNum>
-  <w:abstractNum w:abstractNumId="20" w15:restartNumberingAfterBreak="0">
+  <w:abstractNum w:abstractNumId="23" w15:restartNumberingAfterBreak="0">
     <w:nsid w:val="5EC03582"/>
     <w:multiLevelType w:val="hybridMultilevel"/>
     <w:tmpl w:val="4EC66EEC"/>
@@ -5855,7 +6377,7 @@
       </w:rPr>
     </w:lvl>
   </w:abstractNum>
-  <w:abstractNum w:abstractNumId="21" w15:restartNumberingAfterBreak="0">
+  <w:abstractNum w:abstractNumId="24" w15:restartNumberingAfterBreak="0">
     <w:nsid w:val="619C6ECA"/>
     <w:multiLevelType w:val="hybridMultilevel"/>
     <w:tmpl w:val="F1EA5ED6"/>
@@ -5995,7 +6517,7 @@
       </w:rPr>
     </w:lvl>
   </w:abstractNum>
-  <w:abstractNum w:abstractNumId="22" w15:restartNumberingAfterBreak="0">
+  <w:abstractNum w:abstractNumId="25" w15:restartNumberingAfterBreak="0">
     <w:nsid w:val="6A6318AF"/>
     <w:multiLevelType w:val="hybridMultilevel"/>
     <w:tmpl w:val="C472DD3E"/>
@@ -6131,7 +6653,7 @@
       </w:rPr>
     </w:lvl>
   </w:abstractNum>
-  <w:abstractNum w:abstractNumId="23" w15:restartNumberingAfterBreak="0">
+  <w:abstractNum w:abstractNumId="26" w15:restartNumberingAfterBreak="0">
     <w:nsid w:val="6BCC2D3D"/>
     <w:multiLevelType w:val="hybridMultilevel"/>
     <w:tmpl w:val="5782ACA4"/>
@@ -6244,7 +6766,7 @@
       </w:rPr>
     </w:lvl>
   </w:abstractNum>
-  <w:abstractNum w:abstractNumId="24" w15:restartNumberingAfterBreak="0">
+  <w:abstractNum w:abstractNumId="27" w15:restartNumberingAfterBreak="0">
     <w:nsid w:val="6F527DD4"/>
     <w:multiLevelType w:val="hybridMultilevel"/>
     <w:tmpl w:val="3FDC6B0A"/>
@@ -6382,7 +6904,7 @@
       </w:rPr>
     </w:lvl>
   </w:abstractNum>
-  <w:abstractNum w:abstractNumId="25" w15:restartNumberingAfterBreak="0">
+  <w:abstractNum w:abstractNumId="28" w15:restartNumberingAfterBreak="0">
     <w:nsid w:val="775547BB"/>
     <w:multiLevelType w:val="hybridMultilevel"/>
     <w:tmpl w:val="3032357C"/>
@@ -6495,10 +7017,10 @@
       </w:rPr>
     </w:lvl>
   </w:abstractNum>
-  <w:abstractNum w:abstractNumId="26" w15:restartNumberingAfterBreak="0">
+  <w:abstractNum w:abstractNumId="29" w15:restartNumberingAfterBreak="0">
     <w:nsid w:val="78897284"/>
     <w:multiLevelType w:val="hybridMultilevel"/>
-    <w:tmpl w:val="C700E314"/>
+    <w:tmpl w:val="E00CB244"/>
     <w:lvl w:ilvl="0" w:tplc="EC5AC1EA">
       <w:start w:val="1"/>
       <w:numFmt w:val="bullet"/>
@@ -6527,16 +7049,15 @@
         <w:szCs w:val="14"/>
       </w:rPr>
     </w:lvl>
-    <w:lvl w:ilvl="2" w:tplc="8CBC918A" w:tentative="1">
-      <w:start w:val="1"/>
-      <w:numFmt w:val="bullet"/>
-      <w:lvlText w:val=""/>
+    <w:lvl w:ilvl="2" w:tplc="5F16433A">
+      <w:numFmt w:val="bullet"/>
+      <w:lvlText w:val="-"/>
       <w:lvlJc w:val="left"/>
       <w:pPr>
         <w:ind w:left="2160" w:hanging="360"/>
       </w:pPr>
       <w:rPr>
-        <w:rFonts w:ascii="Wingdings" w:hAnsi="Wingdings" w:hint="default"/>
+        <w:rFonts w:ascii="Book Antiqua" w:eastAsia="Calibri" w:hAnsi="Book Antiqua" w:cs="Times New Roman" w:hint="default"/>
       </w:rPr>
     </w:lvl>
     <w:lvl w:ilvl="3" w:tplc="CC36E5E8" w:tentative="1">
@@ -6612,7 +7133,7 @@
       </w:rPr>
     </w:lvl>
   </w:abstractNum>
-  <w:abstractNum w:abstractNumId="27" w15:restartNumberingAfterBreak="0">
+  <w:abstractNum w:abstractNumId="30" w15:restartNumberingAfterBreak="0">
     <w:nsid w:val="79EF1CDB"/>
     <w:multiLevelType w:val="hybridMultilevel"/>
     <w:tmpl w:val="3E8CEBA6"/>
@@ -6725,7 +7246,122 @@
       </w:rPr>
     </w:lvl>
   </w:abstractNum>
-  <w:abstractNum w:abstractNumId="28" w15:restartNumberingAfterBreak="0">
+  <w:abstractNum w:abstractNumId="31" w15:restartNumberingAfterBreak="0">
+    <w:nsid w:val="7B826AC1"/>
+    <w:multiLevelType w:val="hybridMultilevel"/>
+    <w:tmpl w:val="3C3AEEC0"/>
+    <w:lvl w:ilvl="0" w:tplc="EC5AC1EA">
+      <w:start w:val="1"/>
+      <w:numFmt w:val="bullet"/>
+      <w:lvlText w:val=""/>
+      <w:lvlJc w:val="left"/>
+      <w:pPr>
+        <w:ind w:left="720" w:hanging="360"/>
+      </w:pPr>
+      <w:rPr>
+        <w:rFonts w:ascii="Symbol" w:hAnsi="Symbol" w:hint="default"/>
+        <w:sz w:val="14"/>
+        <w:szCs w:val="14"/>
+      </w:rPr>
+    </w:lvl>
+    <w:lvl w:ilvl="1" w:tplc="04090003" w:tentative="1">
+      <w:start w:val="1"/>
+      <w:numFmt w:val="bullet"/>
+      <w:lvlText w:val="o"/>
+      <w:lvlJc w:val="left"/>
+      <w:pPr>
+        <w:ind w:left="1440" w:hanging="360"/>
+      </w:pPr>
+      <w:rPr>
+        <w:rFonts w:ascii="Courier New" w:hAnsi="Courier New" w:cs="Courier New" w:hint="default"/>
+      </w:rPr>
+    </w:lvl>
+    <w:lvl w:ilvl="2" w:tplc="04090005" w:tentative="1">
+      <w:start w:val="1"/>
+      <w:numFmt w:val="bullet"/>
+      <w:lvlText w:val=""/>
+      <w:lvlJc w:val="left"/>
+      <w:pPr>
+        <w:ind w:left="2160" w:hanging="360"/>
+      </w:pPr>
+      <w:rPr>
+        <w:rFonts w:ascii="Wingdings" w:hAnsi="Wingdings" w:hint="default"/>
+      </w:rPr>
+    </w:lvl>
+    <w:lvl w:ilvl="3" w:tplc="04090001" w:tentative="1">
+      <w:start w:val="1"/>
+      <w:numFmt w:val="bullet"/>
+      <w:lvlText w:val=""/>
+      <w:lvlJc w:val="left"/>
+      <w:pPr>
+        <w:ind w:left="2880" w:hanging="360"/>
+      </w:pPr>
+      <w:rPr>
+        <w:rFonts w:ascii="Symbol" w:hAnsi="Symbol" w:hint="default"/>
+      </w:rPr>
+    </w:lvl>
+    <w:lvl w:ilvl="4" w:tplc="04090003" w:tentative="1">
+      <w:start w:val="1"/>
+      <w:numFmt w:val="bullet"/>
+      <w:lvlText w:val="o"/>
+      <w:lvlJc w:val="left"/>
+      <w:pPr>
+        <w:ind w:left="3600" w:hanging="360"/>
+      </w:pPr>
+      <w:rPr>
+        <w:rFonts w:ascii="Courier New" w:hAnsi="Courier New" w:cs="Courier New" w:hint="default"/>
+      </w:rPr>
+    </w:lvl>
+    <w:lvl w:ilvl="5" w:tplc="04090005" w:tentative="1">
+      <w:start w:val="1"/>
+      <w:numFmt w:val="bullet"/>
+      <w:lvlText w:val=""/>
+      <w:lvlJc w:val="left"/>
+      <w:pPr>
+        <w:ind w:left="4320" w:hanging="360"/>
+      </w:pPr>
+      <w:rPr>
+        <w:rFonts w:ascii="Wingdings" w:hAnsi="Wingdings" w:hint="default"/>
+      </w:rPr>
+    </w:lvl>
+    <w:lvl w:ilvl="6" w:tplc="04090001" w:tentative="1">
+      <w:start w:val="1"/>
+      <w:numFmt w:val="bullet"/>
+      <w:lvlText w:val=""/>
+      <w:lvlJc w:val="left"/>
+      <w:pPr>
+        <w:ind w:left="5040" w:hanging="360"/>
+      </w:pPr>
+      <w:rPr>
+        <w:rFonts w:ascii="Symbol" w:hAnsi="Symbol" w:hint="default"/>
+      </w:rPr>
+    </w:lvl>
+    <w:lvl w:ilvl="7" w:tplc="04090003" w:tentative="1">
+      <w:start w:val="1"/>
+      <w:numFmt w:val="bullet"/>
+      <w:lvlText w:val="o"/>
+      <w:lvlJc w:val="left"/>
+      <w:pPr>
+        <w:ind w:left="5760" w:hanging="360"/>
+      </w:pPr>
+      <w:rPr>
+        <w:rFonts w:ascii="Courier New" w:hAnsi="Courier New" w:cs="Courier New" w:hint="default"/>
+      </w:rPr>
+    </w:lvl>
+    <w:lvl w:ilvl="8" w:tplc="04090005" w:tentative="1">
+      <w:start w:val="1"/>
+      <w:numFmt w:val="bullet"/>
+      <w:lvlText w:val=""/>
+      <w:lvlJc w:val="left"/>
+      <w:pPr>
+        <w:ind w:left="6480" w:hanging="360"/>
+      </w:pPr>
+      <w:rPr>
+        <w:rFonts w:ascii="Wingdings" w:hAnsi="Wingdings" w:hint="default"/>
+      </w:rPr>
+    </w:lvl>
+  </w:abstractNum>
+  <w:abstractNum w:abstractNumId="32" w15:restartNumberingAfterBreak="0">
     <w:nsid w:val="7C3268FD"/>
     <w:multiLevelType w:val="hybridMultilevel"/>
     <w:tmpl w:val="B900DE88"/>
@@ -6840,7 +7476,7 @@
       </w:rPr>
     </w:lvl>
   </w:abstractNum>
-  <w:abstractNum w:abstractNumId="29" w15:restartNumberingAfterBreak="0">
+  <w:abstractNum w:abstractNumId="33" w15:restartNumberingAfterBreak="0">
     <w:nsid w:val="7D4E6186"/>
     <w:multiLevelType w:val="hybridMultilevel"/>
     <w:tmpl w:val="6434BAB6"/>
@@ -6957,100 +7593,112 @@
     </w:lvl>
   </w:abstractNum>
   <w:num w:numId="1" w16cid:durableId="603994849">
+    <w:abstractNumId w:val="24"/>
+  </w:num>
+  <w:num w:numId="2" w16cid:durableId="967513017">
+    <w:abstractNumId w:val="12"/>
+  </w:num>
+  <w:num w:numId="3" w16cid:durableId="1568567343">
+    <w:abstractNumId w:val="6"/>
+  </w:num>
+  <w:num w:numId="4" w16cid:durableId="850414555">
+    <w:abstractNumId w:val="5"/>
+  </w:num>
+  <w:num w:numId="5" w16cid:durableId="1412777186">
     <w:abstractNumId w:val="21"/>
   </w:num>
-  <w:num w:numId="2" w16cid:durableId="967513017">
+  <w:num w:numId="6" w16cid:durableId="1635866908">
+    <w:abstractNumId w:val="33"/>
+  </w:num>
+  <w:num w:numId="7" w16cid:durableId="905991961">
+    <w:abstractNumId w:val="25"/>
+  </w:num>
+  <w:num w:numId="8" w16cid:durableId="1548419257">
+    <w:abstractNumId w:val="17"/>
+  </w:num>
+  <w:num w:numId="9" w16cid:durableId="2107843134">
+    <w:abstractNumId w:val="2"/>
+  </w:num>
+  <w:num w:numId="10" w16cid:durableId="803699281">
+    <w:abstractNumId w:val="16"/>
+  </w:num>
+  <w:num w:numId="11" w16cid:durableId="361830239">
+    <w:abstractNumId w:val="28"/>
+  </w:num>
+  <w:num w:numId="12" w16cid:durableId="48890718">
+    <w:abstractNumId w:val="14"/>
+  </w:num>
+  <w:num w:numId="13" w16cid:durableId="1870218943">
     <w:abstractNumId w:val="10"/>
   </w:num>
-  <w:num w:numId="3" w16cid:durableId="1568567343">
-    <w:abstractNumId w:val="4"/>
-  </w:num>
-  <w:num w:numId="4" w16cid:durableId="850414555">
-    <w:abstractNumId w:val="3"/>
-  </w:num>
-  <w:num w:numId="5" w16cid:durableId="1412777186">
-    <w:abstractNumId w:val="18"/>
-  </w:num>
-  <w:num w:numId="6" w16cid:durableId="1635866908">
-    <w:abstractNumId w:val="29"/>
-  </w:num>
-  <w:num w:numId="7" w16cid:durableId="905991961">
-    <w:abstractNumId w:val="22"/>
-  </w:num>
-  <w:num w:numId="8" w16cid:durableId="1548419257">
-    <w:abstractNumId w:val="14"/>
-  </w:num>
-  <w:num w:numId="9" w16cid:durableId="2107843134">
-    <w:abstractNumId w:val="1"/>
-  </w:num>
-  <w:num w:numId="10" w16cid:durableId="803699281">
-    <w:abstractNumId w:val="13"/>
-  </w:num>
-  <w:num w:numId="11" w16cid:durableId="361830239">
-    <w:abstractNumId w:val="25"/>
-  </w:num>
-  <w:num w:numId="12" w16cid:durableId="48890718">
-    <w:abstractNumId w:val="12"/>
-  </w:num>
-  <w:num w:numId="13" w16cid:durableId="1870218943">
-    <w:abstractNumId w:val="8"/>
-  </w:num>
   <w:num w:numId="14" w16cid:durableId="277227871">
-    <w:abstractNumId w:val="24"/>
+    <w:abstractNumId w:val="27"/>
   </w:num>
   <w:num w:numId="15" w16cid:durableId="473915011">
-    <w:abstractNumId w:val="5"/>
+    <w:abstractNumId w:val="7"/>
   </w:num>
   <w:num w:numId="16" w16cid:durableId="1510291021">
-    <w:abstractNumId w:val="2"/>
+    <w:abstractNumId w:val="4"/>
   </w:num>
   <w:num w:numId="17" w16cid:durableId="1074934452">
     <w:abstractNumId w:val="0"/>
   </w:num>
   <w:num w:numId="18" w16cid:durableId="237400465">
-    <w:abstractNumId w:val="16"/>
+    <w:abstractNumId w:val="19"/>
   </w:num>
   <w:num w:numId="19" w16cid:durableId="476066601">
-    <w:abstractNumId w:val="17"/>
+    <w:abstractNumId w:val="20"/>
   </w:num>
   <w:num w:numId="20" w16cid:durableId="559094637">
-    <w:abstractNumId w:val="6"/>
+    <w:abstractNumId w:val="8"/>
   </w:num>
   <w:num w:numId="21" w16cid:durableId="511142096">
-    <w:abstractNumId w:val="27"/>
+    <w:abstractNumId w:val="30"/>
   </w:num>
   <w:num w:numId="22" w16cid:durableId="2091806439">
+    <w:abstractNumId w:val="13"/>
+  </w:num>
+  <w:num w:numId="23" w16cid:durableId="683747374">
+    <w:abstractNumId w:val="22"/>
+  </w:num>
+  <w:num w:numId="24" w16cid:durableId="1570924549">
+    <w:abstractNumId w:val="23"/>
+  </w:num>
+  <w:num w:numId="25" w16cid:durableId="946157290">
     <w:abstractNumId w:val="11"/>
   </w:num>
-  <w:num w:numId="23" w16cid:durableId="683747374">
-    <w:abstractNumId w:val="19"/>
+  <w:num w:numId="26" w16cid:durableId="1260525330">
+    <w:abstractNumId w:val="18"/>
   </w:num>
-  <w:num w:numId="24" w16cid:durableId="1570924549">
-    <w:abstractNumId w:val="20"/>
+  <w:num w:numId="27" w16cid:durableId="1136413179">
+    <w:abstractNumId w:val="29"/>
   </w:num>
-  <w:num w:numId="25" w16cid:durableId="946157290">
+  <w:num w:numId="28" w16cid:durableId="1621110237">
     <w:abstractNumId w:val="9"/>
   </w:num>
-  <w:num w:numId="26" w16cid:durableId="1260525330">
+  <w:num w:numId="29" w16cid:durableId="764762860">
+    <w:abstractNumId w:val="26"/>
+  </w:num>
+  <w:num w:numId="30" w16cid:durableId="2136485712">
+    <w:abstractNumId w:val="32"/>
+  </w:num>
+  <w:num w:numId="31" w16cid:durableId="1268269376">
+    <w:abstractNumId w:val="3"/>
+  </w:num>
+  <w:num w:numId="32" w16cid:durableId="1312784163">
     <w:abstractNumId w:val="15"/>
   </w:num>
-  <w:num w:numId="27" w16cid:durableId="1136413179">
-    <w:abstractNumId w:val="26"/>
+  <w:num w:numId="33" w16cid:durableId="148521400">
+    <w:abstractNumId w:val="1"/>
   </w:num>
-  <w:num w:numId="28" w16cid:durableId="1621110237">
-    <w:abstractNumId w:val="7"/>
-  </w:num>
-  <w:num w:numId="29" w16cid:durableId="764762860">
-    <w:abstractNumId w:val="23"/>
-  </w:num>
-  <w:num w:numId="30" w16cid:durableId="2136485712">
-    <w:abstractNumId w:val="28"/>
+  <w:num w:numId="34" w16cid:durableId="62529290">
+    <w:abstractNumId w:val="31"/>
   </w:num>
 </w:numbering>
 </file>
 
 <file path=word/styles.xml><?xml version="1.0" encoding="utf-8"?>
-<w:styles xmlns:mc="http://schemas.openxmlformats.org/markup-compatibility/2006" xmlns:r="http://schemas.openxmlformats.org/officeDocument/2006/relationships" xmlns:w="http://schemas.openxmlformats.org/wordprocessingml/2006/main" xmlns:w14="http://schemas.microsoft.com/office/word/2010/wordml" xmlns:w15="http://schemas.microsoft.com/office/word/2012/wordml" xmlns:w16cex="http://schemas.microsoft.com/office/word/2018/wordml/cex" xmlns:w16cid="http://schemas.microsoft.com/office/word/2016/wordml/cid" xmlns:w16="http://schemas.microsoft.com/office/word/2018/wordml" xmlns:w16du="http://schemas.microsoft.com/office/word/2023/wordml/word16du" xmlns:w16sdtdh="http://schemas.microsoft.com/office/word/2020/wordml/sdtdatahash" xmlns:w16se="http://schemas.microsoft.com/office/word/2015/wordml/symex" mc:Ignorable="w14 w15 w16se w16cid w16 w16cex w16sdtdh w16du">
+<w:styles xmlns:mc="http://schemas.openxmlformats.org/markup-compatibility/2006" xmlns:r="http://schemas.openxmlformats.org/officeDocument/2006/relationships" xmlns:w="http://schemas.openxmlformats.org/wordprocessingml/2006/main" xmlns:w14="http://schemas.microsoft.com/office/word/2010/wordml" xmlns:w15="http://schemas.microsoft.com/office/word/2012/wordml" xmlns:w16cex="http://schemas.microsoft.com/office/word/2018/wordml/cex" xmlns:w16cid="http://schemas.microsoft.com/office/word/2016/wordml/cid" xmlns:w16="http://schemas.microsoft.com/office/word/2018/wordml" xmlns:w16du="http://schemas.microsoft.com/office/word/2023/wordml/word16du" xmlns:w16sdtdh="http://schemas.microsoft.com/office/word/2020/wordml/sdtdatahash" xmlns:w16sdtfl="http://schemas.microsoft.com/office/word/2024/wordml/sdtformatlock" xmlns:w16se="http://schemas.microsoft.com/office/word/2015/wordml/symex" mc:Ignorable="w14 w15 w16se w16cid w16 w16cex w16sdtdh w16sdtfl w16du">
   <w:docDefaults>
     <w:rPrDefault>
       <w:rPr>
@@ -7489,7 +8137,6 @@
   <w:style w:type="character" w:default="1" w:styleId="DefaultParagraphFont">
     <w:name w:val="Default Paragraph Font"/>
     <w:uiPriority w:val="1"/>
-    <w:semiHidden/>
     <w:unhideWhenUsed/>
   </w:style>
   <w:style w:type="table" w:default="1" w:styleId="TableNormal">

</xml_diff>

<commit_message>
Revamping resume for modernity
</commit_message>
<xml_diff>
--- a/images/Colin Woods Resume.docx
+++ b/images/Colin Woods Resume.docx
@@ -787,7 +787,7 @@
           <w:sz w:val="18"/>
           <w:szCs w:val="20"/>
         </w:rPr>
-        <w:t>BASH, Po</w:t>
+        <w:t xml:space="preserve">BASH, </w:t>
       </w:r>
       <w:proofErr w:type="spellStart"/>
       <w:r>
@@ -795,7 +795,7 @@
           <w:sz w:val="18"/>
           <w:szCs w:val="20"/>
         </w:rPr>
-        <w:t>wershell</w:t>
+        <w:t>Powershell</w:t>
       </w:r>
       <w:proofErr w:type="spellEnd"/>
       <w:r>
@@ -836,22 +836,6 @@
           <w:szCs w:val="20"/>
         </w:rPr>
         <w:t xml:space="preserve">, </w:t>
-      </w:r>
-      <w:proofErr w:type="spellStart"/>
-      <w:r>
-        <w:rPr>
-          <w:sz w:val="18"/>
-          <w:szCs w:val="20"/>
-        </w:rPr>
-        <w:t>HuggingFace</w:t>
-      </w:r>
-      <w:proofErr w:type="spellEnd"/>
-      <w:r>
-        <w:rPr>
-          <w:sz w:val="18"/>
-          <w:szCs w:val="20"/>
-        </w:rPr>
-        <w:t>,</w:t>
       </w:r>
     </w:p>
     <w:p>
@@ -875,7 +859,37 @@
           <w:sz w:val="18"/>
           <w:szCs w:val="20"/>
         </w:rPr>
-        <w:t>Agile, Oracle, APIs (SOAP and Rest), Android Mobile Programming</w:t>
+        <w:t xml:space="preserve">Agile, Oracle, APIs, </w:t>
+      </w:r>
+      <w:r>
+        <w:rPr>
+          <w:sz w:val="18"/>
+          <w:szCs w:val="20"/>
+        </w:rPr>
+        <w:t>NLP, LLMs, Android Dev,</w:t>
+      </w:r>
+      <w:r>
+        <w:rPr>
+          <w:sz w:val="18"/>
+          <w:szCs w:val="20"/>
+        </w:rPr>
+        <w:t xml:space="preserve"> </w:t>
+      </w:r>
+      <w:proofErr w:type="spellStart"/>
+      <w:r>
+        <w:rPr>
+          <w:sz w:val="18"/>
+          <w:szCs w:val="20"/>
+        </w:rPr>
+        <w:t>HuggingFace</w:t>
+      </w:r>
+      <w:proofErr w:type="spellEnd"/>
+      <w:r>
+        <w:rPr>
+          <w:sz w:val="18"/>
+          <w:szCs w:val="20"/>
+        </w:rPr>
+        <w:t>,</w:t>
       </w:r>
     </w:p>
     <w:p>
@@ -892,7 +906,21 @@
           <w:sz w:val="18"/>
           <w:szCs w:val="20"/>
         </w:rPr>
-        <w:t>R, SAS, JavaScript, Microsoft Office Suite, Azure DevOps</w:t>
+        <w:t xml:space="preserve">R, SAS, JavaScript, </w:t>
+      </w:r>
+      <w:r>
+        <w:rPr>
+          <w:sz w:val="18"/>
+          <w:szCs w:val="20"/>
+        </w:rPr>
+        <w:t>Deep Learning</w:t>
+      </w:r>
+      <w:r>
+        <w:rPr>
+          <w:sz w:val="18"/>
+          <w:szCs w:val="20"/>
+        </w:rPr>
+        <w:t>, Azure DevOps</w:t>
       </w:r>
     </w:p>
     <w:p>
@@ -1153,6 +1181,278 @@
           <w:b/>
           <w:sz w:val="18"/>
           <w:szCs w:val="18"/>
+        </w:rPr>
+      </w:pPr>
+    </w:p>
+    <w:p>
+      <w:pPr>
+        <w:tabs>
+          <w:tab w:val="right" w:pos="10080"/>
+        </w:tabs>
+        <w:spacing w:after="0" w:line="240" w:lineRule="auto"/>
+        <w:rPr>
+          <w:rFonts w:ascii="Book Antiqua" w:hAnsi="Book Antiqua"/>
+          <w:sz w:val="18"/>
+          <w:szCs w:val="20"/>
+        </w:rPr>
+      </w:pPr>
+      <w:r>
+        <w:rPr>
+          <w:rFonts w:ascii="Book Antiqua" w:hAnsi="Book Antiqua"/>
+          <w:b/>
+          <w:sz w:val="18"/>
+          <w:szCs w:val="20"/>
+        </w:rPr>
+        <w:t>Modeling &amp; Simulation Intern</w:t>
+      </w:r>
+      <w:r>
+        <w:rPr>
+          <w:rFonts w:ascii="Book Antiqua" w:hAnsi="Book Antiqua"/>
+          <w:sz w:val="18"/>
+          <w:szCs w:val="20"/>
+        </w:rPr>
+        <w:tab/>
+      </w:r>
+      <w:r>
+        <w:rPr>
+          <w:rFonts w:ascii="Book Antiqua" w:hAnsi="Book Antiqua"/>
+          <w:sz w:val="18"/>
+          <w:szCs w:val="20"/>
+        </w:rPr>
+        <w:t>June 2025</w:t>
+      </w:r>
+      <w:r>
+        <w:rPr>
+          <w:rFonts w:ascii="Book Antiqua" w:hAnsi="Book Antiqua"/>
+          <w:sz w:val="18"/>
+          <w:szCs w:val="20"/>
+        </w:rPr>
+        <w:t xml:space="preserve"> – </w:t>
+      </w:r>
+      <w:r>
+        <w:rPr>
+          <w:rFonts w:ascii="Book Antiqua" w:hAnsi="Book Antiqua"/>
+          <w:sz w:val="18"/>
+          <w:szCs w:val="20"/>
+        </w:rPr>
+        <w:t>Current</w:t>
+      </w:r>
+    </w:p>
+    <w:p>
+      <w:pPr>
+        <w:spacing w:after="0" w:line="240" w:lineRule="auto"/>
+        <w:rPr>
+          <w:rFonts w:ascii="Book Antiqua" w:hAnsi="Book Antiqua"/>
+          <w:iCs/>
+          <w:color w:val="000000"/>
+          <w:sz w:val="18"/>
+          <w:szCs w:val="20"/>
+        </w:rPr>
+      </w:pPr>
+      <w:r>
+        <w:rPr>
+          <w:rFonts w:ascii="Book Antiqua" w:hAnsi="Book Antiqua" w:cs="Book Antiqua"/>
+          <w:b/>
+          <w:i/>
+          <w:iCs/>
+          <w:color w:val="000000"/>
+          <w:sz w:val="18"/>
+          <w:szCs w:val="20"/>
+        </w:rPr>
+        <w:t>Missile Defense Agency</w:t>
+      </w:r>
+      <w:r>
+        <w:rPr>
+          <w:rFonts w:ascii="Book Antiqua" w:hAnsi="Book Antiqua" w:cs="Book Antiqua"/>
+          <w:b/>
+          <w:i/>
+          <w:iCs/>
+          <w:color w:val="000000"/>
+          <w:sz w:val="18"/>
+          <w:szCs w:val="20"/>
+        </w:rPr>
+        <w:t xml:space="preserve">, </w:t>
+      </w:r>
+      <w:r>
+        <w:rPr>
+          <w:rFonts w:ascii="Book Antiqua" w:hAnsi="Book Antiqua" w:cs="Book Antiqua"/>
+          <w:i/>
+          <w:iCs/>
+          <w:color w:val="000000"/>
+          <w:sz w:val="18"/>
+          <w:szCs w:val="20"/>
+        </w:rPr>
+        <w:t>Colorado Springs</w:t>
+      </w:r>
+      <w:r>
+        <w:rPr>
+          <w:rFonts w:ascii="Book Antiqua" w:hAnsi="Book Antiqua" w:cs="Book Antiqua"/>
+          <w:i/>
+          <w:iCs/>
+          <w:color w:val="000000"/>
+          <w:sz w:val="18"/>
+          <w:szCs w:val="20"/>
+        </w:rPr>
+        <w:t>, CO</w:t>
+      </w:r>
+    </w:p>
+    <w:p>
+      <w:pPr>
+        <w:pStyle w:val="ListParagraph"/>
+        <w:numPr>
+          <w:ilvl w:val="0"/>
+          <w:numId w:val="30"/>
+        </w:numPr>
+        <w:tabs>
+          <w:tab w:val="right" w:pos="10080"/>
+        </w:tabs>
+        <w:spacing w:after="0" w:line="240" w:lineRule="auto"/>
+        <w:rPr>
+          <w:rFonts w:ascii="Book Antiqua" w:eastAsia="Times New Roman" w:hAnsi="Book Antiqua"/>
+          <w:sz w:val="18"/>
+          <w:szCs w:val="20"/>
+        </w:rPr>
+      </w:pPr>
+      <w:r>
+        <w:rPr>
+          <w:rFonts w:ascii="Book Antiqua" w:eastAsia="Times New Roman" w:hAnsi="Book Antiqua"/>
+          <w:sz w:val="18"/>
+          <w:szCs w:val="20"/>
+        </w:rPr>
+        <w:t>Contributing to defense-oriented AI and ML modeling systems, working alongside military and civilian specialists in a high-security environment</w:t>
+      </w:r>
+    </w:p>
+    <w:p>
+      <w:pPr>
+        <w:pStyle w:val="ListParagraph"/>
+        <w:numPr>
+          <w:ilvl w:val="0"/>
+          <w:numId w:val="30"/>
+        </w:numPr>
+        <w:tabs>
+          <w:tab w:val="right" w:pos="10080"/>
+        </w:tabs>
+        <w:spacing w:after="0" w:line="240" w:lineRule="auto"/>
+        <w:rPr>
+          <w:rFonts w:ascii="Book Antiqua" w:eastAsia="Times New Roman" w:hAnsi="Book Antiqua"/>
+          <w:sz w:val="18"/>
+          <w:szCs w:val="20"/>
+        </w:rPr>
+      </w:pPr>
+      <w:r>
+        <w:rPr>
+          <w:rFonts w:ascii="Book Antiqua" w:eastAsia="Times New Roman" w:hAnsi="Book Antiqua"/>
+          <w:sz w:val="18"/>
+          <w:szCs w:val="20"/>
+        </w:rPr>
+        <w:t>Enhanc</w:t>
+      </w:r>
+      <w:r>
+        <w:rPr>
+          <w:rFonts w:ascii="Book Antiqua" w:eastAsia="Times New Roman" w:hAnsi="Book Antiqua"/>
+          <w:sz w:val="18"/>
+          <w:szCs w:val="20"/>
+        </w:rPr>
+        <w:t>ing</w:t>
+      </w:r>
+      <w:r>
+        <w:rPr>
+          <w:rFonts w:ascii="Book Antiqua" w:eastAsia="Times New Roman" w:hAnsi="Book Antiqua"/>
+          <w:sz w:val="18"/>
+          <w:szCs w:val="20"/>
+        </w:rPr>
+        <w:t xml:space="preserve"> system modularity and scalability to support integration with evolving defense technologies.</w:t>
+      </w:r>
+    </w:p>
+    <w:p>
+      <w:pPr>
+        <w:pStyle w:val="ListParagraph"/>
+        <w:numPr>
+          <w:ilvl w:val="0"/>
+          <w:numId w:val="30"/>
+        </w:numPr>
+        <w:tabs>
+          <w:tab w:val="right" w:pos="10080"/>
+        </w:tabs>
+        <w:spacing w:after="0" w:line="240" w:lineRule="auto"/>
+        <w:rPr>
+          <w:rFonts w:ascii="Book Antiqua" w:eastAsia="Times New Roman" w:hAnsi="Book Antiqua"/>
+          <w:sz w:val="18"/>
+          <w:szCs w:val="20"/>
+        </w:rPr>
+      </w:pPr>
+      <w:r>
+        <w:rPr>
+          <w:rFonts w:ascii="Book Antiqua" w:eastAsia="Times New Roman" w:hAnsi="Book Antiqua"/>
+          <w:sz w:val="18"/>
+          <w:szCs w:val="20"/>
+        </w:rPr>
+        <w:t>Applying machine learning, data modeling, and simulation tools to support decision-making and gain operational insights.</w:t>
+      </w:r>
+    </w:p>
+    <w:p>
+      <w:pPr>
+        <w:pStyle w:val="ListParagraph"/>
+        <w:numPr>
+          <w:ilvl w:val="0"/>
+          <w:numId w:val="30"/>
+        </w:numPr>
+        <w:tabs>
+          <w:tab w:val="right" w:pos="10080"/>
+        </w:tabs>
+        <w:spacing w:after="0" w:line="240" w:lineRule="auto"/>
+        <w:rPr>
+          <w:rFonts w:ascii="Book Antiqua" w:eastAsia="Times New Roman" w:hAnsi="Book Antiqua"/>
+          <w:sz w:val="18"/>
+          <w:szCs w:val="20"/>
+        </w:rPr>
+      </w:pPr>
+      <w:r>
+        <w:rPr>
+          <w:rFonts w:ascii="Book Antiqua" w:eastAsia="Times New Roman" w:hAnsi="Book Antiqua"/>
+          <w:sz w:val="18"/>
+          <w:szCs w:val="20"/>
+        </w:rPr>
+        <w:t>Gained experience with CUI handling protocols, secure systems, and compliance with DoD cybersecurity standards.</w:t>
+      </w:r>
+    </w:p>
+    <w:p>
+      <w:pPr>
+        <w:pStyle w:val="ListParagraph"/>
+        <w:numPr>
+          <w:ilvl w:val="0"/>
+          <w:numId w:val="30"/>
+        </w:numPr>
+        <w:tabs>
+          <w:tab w:val="right" w:pos="10080"/>
+        </w:tabs>
+        <w:spacing w:after="0" w:line="240" w:lineRule="auto"/>
+        <w:rPr>
+          <w:rFonts w:ascii="Book Antiqua" w:eastAsia="Times New Roman" w:hAnsi="Book Antiqua"/>
+          <w:sz w:val="18"/>
+          <w:szCs w:val="20"/>
+        </w:rPr>
+      </w:pPr>
+      <w:r>
+        <w:rPr>
+          <w:rFonts w:ascii="Book Antiqua" w:eastAsia="Times New Roman" w:hAnsi="Book Antiqua"/>
+          <w:sz w:val="18"/>
+          <w:szCs w:val="20"/>
+        </w:rPr>
+        <w:t>Collaborated with multidisciplinary teams to develop scalable, production-ready ML solutions while adhering to string confidentiality requirements.</w:t>
+      </w:r>
+    </w:p>
+    <w:p>
+      <w:pPr>
+        <w:tabs>
+          <w:tab w:val="right" w:pos="10080"/>
+        </w:tabs>
+        <w:spacing w:after="0" w:line="240" w:lineRule="auto"/>
+        <w:rPr>
+          <w:rFonts w:ascii="Book Antiqua" w:hAnsi="Book Antiqua"/>
+          <w:b/>
+          <w:sz w:val="18"/>
+          <w:szCs w:val="20"/>
         </w:rPr>
       </w:pPr>
     </w:p>
@@ -1824,7 +2124,6 @@
           <w:sz w:val="18"/>
           <w:szCs w:val="18"/>
         </w:rPr>
-        <w:lastRenderedPageBreak/>
         <w:t>Practiced team leadership, providing task management and deadline setting for the offshore team</w:t>
       </w:r>
       <w:r>
@@ -3138,155 +3437,6 @@
           <w:szCs w:val="18"/>
         </w:rPr>
       </w:pPr>
-    </w:p>
-    <w:p>
-      <w:pPr>
-        <w:spacing w:after="0" w:line="240" w:lineRule="auto"/>
-        <w:rPr>
-          <w:rFonts w:ascii="Book Antiqua" w:hAnsi="Book Antiqua"/>
-          <w:sz w:val="18"/>
-          <w:szCs w:val="18"/>
-        </w:rPr>
-      </w:pPr>
-      <w:r>
-        <w:rPr>
-          <w:rFonts w:ascii="Book Antiqua" w:hAnsi="Book Antiqua"/>
-          <w:sz w:val="18"/>
-          <w:szCs w:val="18"/>
-        </w:rPr>
-        <w:t>Machine Learning Final Project – Ensemble Stock Market Forecasting</w:t>
-      </w:r>
-    </w:p>
-    <w:p>
-      <w:pPr>
-        <w:pStyle w:val="NormalWeb"/>
-        <w:shd w:val="clear" w:color="auto" w:fill="FFFFFF"/>
-        <w:spacing w:beforeLines="0" w:afterLines="0" w:after="0"/>
-        <w:rPr>
-          <w:rFonts w:ascii="Book Antiqua" w:hAnsi="Book Antiqua"/>
-          <w:sz w:val="18"/>
-          <w:szCs w:val="18"/>
-        </w:rPr>
-      </w:pPr>
-      <w:r>
-        <w:rPr>
-          <w:rFonts w:ascii="Book Antiqua" w:hAnsi="Book Antiqua"/>
-          <w:sz w:val="18"/>
-          <w:szCs w:val="18"/>
-        </w:rPr>
-        <w:t xml:space="preserve">Technologies:  Python, Pandas, </w:t>
-      </w:r>
-      <w:proofErr w:type="spellStart"/>
-      <w:r>
-        <w:rPr>
-          <w:rFonts w:ascii="Book Antiqua" w:hAnsi="Book Antiqua"/>
-          <w:sz w:val="18"/>
-          <w:szCs w:val="18"/>
-        </w:rPr>
-        <w:t>statsmodels</w:t>
-      </w:r>
-      <w:proofErr w:type="spellEnd"/>
-      <w:r>
-        <w:rPr>
-          <w:rFonts w:ascii="Book Antiqua" w:hAnsi="Book Antiqua"/>
-          <w:sz w:val="18"/>
-          <w:szCs w:val="18"/>
-        </w:rPr>
-        <w:t>, SciPy, NumPy</w:t>
-      </w:r>
-    </w:p>
-    <w:p>
-      <w:pPr>
-        <w:pStyle w:val="ListParagraph"/>
-        <w:numPr>
-          <w:ilvl w:val="0"/>
-          <w:numId w:val="25"/>
-        </w:numPr>
-        <w:spacing w:after="0" w:line="240" w:lineRule="auto"/>
-        <w:rPr>
-          <w:rFonts w:ascii="Book Antiqua" w:hAnsi="Book Antiqua" w:cs="Times New Roman"/>
-          <w:sz w:val="18"/>
-          <w:szCs w:val="18"/>
-        </w:rPr>
-      </w:pPr>
-      <w:r>
-        <w:rPr>
-          <w:rFonts w:ascii="Book Antiqua" w:hAnsi="Book Antiqua" w:cs="Times New Roman"/>
-          <w:sz w:val="18"/>
-          <w:szCs w:val="18"/>
-        </w:rPr>
-        <w:t>My team used different forecasting techniques independently and then came together to create an ensemble of all our different approaches.</w:t>
-      </w:r>
-    </w:p>
-    <w:p>
-      <w:pPr>
-        <w:numPr>
-          <w:ilvl w:val="0"/>
-          <w:numId w:val="24"/>
-        </w:numPr>
-        <w:spacing w:after="0" w:line="240" w:lineRule="auto"/>
-        <w:rPr>
-          <w:rFonts w:ascii="Book Antiqua" w:hAnsi="Book Antiqua"/>
-          <w:sz w:val="18"/>
-          <w:szCs w:val="18"/>
-        </w:rPr>
-      </w:pPr>
-      <w:r>
-        <w:rPr>
-          <w:rFonts w:ascii="Book Antiqua" w:hAnsi="Book Antiqua"/>
-          <w:sz w:val="18"/>
-          <w:szCs w:val="18"/>
-        </w:rPr>
-        <w:t>U</w:t>
-      </w:r>
-      <w:r>
-        <w:rPr>
-          <w:rFonts w:ascii="Book Antiqua" w:hAnsi="Book Antiqua"/>
-          <w:sz w:val="18"/>
-          <w:szCs w:val="18"/>
-        </w:rPr>
-        <w:t>tilized the SARIMA time series method in Python to look for seasonal trends in our stock market dataset. My teammate used Harmonic Regression.</w:t>
-      </w:r>
-    </w:p>
-    <w:p>
-      <w:pPr>
-        <w:numPr>
-          <w:ilvl w:val="0"/>
-          <w:numId w:val="24"/>
-        </w:numPr>
-        <w:spacing w:after="0" w:line="240" w:lineRule="auto"/>
-        <w:rPr>
-          <w:rFonts w:ascii="Book Antiqua" w:hAnsi="Book Antiqua"/>
-          <w:sz w:val="18"/>
-          <w:szCs w:val="18"/>
-        </w:rPr>
-      </w:pPr>
-      <w:r>
-        <w:rPr>
-          <w:rFonts w:ascii="Book Antiqua" w:hAnsi="Book Antiqua"/>
-          <w:sz w:val="18"/>
-          <w:szCs w:val="18"/>
-        </w:rPr>
-        <w:t xml:space="preserve">Ultimately, we could not get the best fit for the data. However, our results did relatively well </w:t>
-      </w:r>
-      <w:proofErr w:type="gramStart"/>
-      <w:r>
-        <w:rPr>
-          <w:rFonts w:ascii="Book Antiqua" w:hAnsi="Book Antiqua"/>
-          <w:sz w:val="18"/>
-          <w:szCs w:val="18"/>
-        </w:rPr>
-        <w:t>predicting</w:t>
-      </w:r>
-      <w:proofErr w:type="gramEnd"/>
-      <w:r>
-        <w:rPr>
-          <w:rFonts w:ascii="Book Antiqua" w:hAnsi="Book Antiqua"/>
-          <w:sz w:val="18"/>
-          <w:szCs w:val="18"/>
-        </w:rPr>
-        <w:t xml:space="preserve"> upward and downward trends in the test set.</w:t>
-      </w:r>
     </w:p>
     <w:p>
       <w:pPr>
@@ -7775,6 +7925,7 @@
     <w:lsdException w:name="Body Text 2" w:semiHidden="1" w:unhideWhenUsed="1"/>
     <w:lsdException w:name="Hyperlink" w:semiHidden="1" w:unhideWhenUsed="1"/>
     <w:lsdException w:name="FollowedHyperlink" w:semiHidden="1" w:unhideWhenUsed="1"/>
+    <w:lsdException w:name="Strong" w:uiPriority="22" w:qFormat="1"/>
     <w:lsdException w:name="Document Map" w:semiHidden="1" w:unhideWhenUsed="1"/>
     <w:lsdException w:name="Plain Text" w:semiHidden="1" w:unhideWhenUsed="1"/>
     <w:lsdException w:name="E-mail Signature" w:semiHidden="1" w:unhideWhenUsed="1"/>
@@ -8525,6 +8676,17 @@
       <w:sz w:val="24"/>
     </w:rPr>
   </w:style>
+  <w:style w:type="character" w:styleId="Strong">
+    <w:name w:val="Strong"/>
+    <w:basedOn w:val="DefaultParagraphFont"/>
+    <w:uiPriority w:val="22"/>
+    <w:qFormat/>
+    <w:rsid w:val="00A53C29"/>
+    <w:rPr>
+      <w:b/>
+      <w:bCs/>
+    </w:rPr>
+  </w:style>
 </w:styles>
 </file>
 

</xml_diff>